<commit_message>
wireframe caso uso 6 imagen
</commit_message>
<xml_diff>
--- a/Desarrollo/MentalSync/Analisis/SGCSM-DDW.docx
+++ b/Desarrollo/MentalSync/Analisis/SGCSM-DDW.docx
@@ -146,8 +146,19 @@
           <w:sz w:val="40"/>
           <w:szCs w:val="40"/>
         </w:rPr>
-        <w:t>Documento de Diseño de Wireframes</w:t>
+        <w:t xml:space="preserve">Documento de Diseño de </w:t>
       </w:r>
+      <w:proofErr w:type="spellStart"/>
+      <w:r>
+        <w:rPr>
+          <w:rFonts w:ascii="Times New Roman" w:eastAsia="Times New Roman" w:hAnsi="Times New Roman" w:cs="Times New Roman"/>
+          <w:b/>
+          <w:sz w:val="40"/>
+          <w:szCs w:val="40"/>
+        </w:rPr>
+        <w:t>Wireframes</w:t>
+      </w:r>
+      <w:proofErr w:type="spellEnd"/>
     </w:p>
     <w:p>
       <w:pPr>
@@ -167,7 +178,27 @@
           <w:sz w:val="32"/>
           <w:szCs w:val="32"/>
         </w:rPr>
-        <w:t>Mendoza Gomez, Carlos Daniel</w:t>
+        <w:t xml:space="preserve">Mendoza </w:t>
+      </w:r>
+      <w:proofErr w:type="spellStart"/>
+      <w:r>
+        <w:rPr>
+          <w:rFonts w:ascii="Times New Roman" w:eastAsia="Times New Roman" w:hAnsi="Times New Roman" w:cs="Times New Roman"/>
+          <w:b/>
+          <w:sz w:val="32"/>
+          <w:szCs w:val="32"/>
+        </w:rPr>
+        <w:t>Gomez</w:t>
+      </w:r>
+      <w:proofErr w:type="spellEnd"/>
+      <w:r>
+        <w:rPr>
+          <w:rFonts w:ascii="Times New Roman" w:eastAsia="Times New Roman" w:hAnsi="Times New Roman" w:cs="Times New Roman"/>
+          <w:b/>
+          <w:sz w:val="32"/>
+          <w:szCs w:val="32"/>
+        </w:rPr>
+        <w:t>, Carlos Daniel</w:t>
       </w:r>
     </w:p>
     <w:p>
@@ -376,6 +407,13 @@
     </w:p>
     <w:sdt>
       <w:sdtPr>
+        <w:rPr>
+          <w:rFonts w:ascii="Arial" w:eastAsia="Arial" w:hAnsi="Arial" w:cs="Arial"/>
+          <w:color w:val="auto"/>
+          <w:sz w:val="22"/>
+          <w:szCs w:val="22"/>
+          <w:lang w:val="es"/>
+        </w:rPr>
         <w:id w:val="-515230192"/>
         <w:docPartObj>
           <w:docPartGallery w:val="Table of Contents"/>
@@ -384,13 +422,8 @@
       </w:sdtPr>
       <w:sdtEndPr>
         <w:rPr>
-          <w:rFonts w:ascii="Arial" w:eastAsia="Arial" w:hAnsi="Arial" w:cs="Arial"/>
           <w:b/>
           <w:bCs/>
-          <w:color w:val="auto"/>
-          <w:sz w:val="22"/>
-          <w:szCs w:val="22"/>
-          <w:lang w:val="es"/>
         </w:rPr>
       </w:sdtEndPr>
       <w:sdtContent>
@@ -1219,7 +1252,7 @@
                 <w:sz w:val="24"/>
                 <w:szCs w:val="24"/>
               </w:rPr>
-              <w:t>6</w:t>
+              <w:t>5</w:t>
             </w:r>
             <w:r>
               <w:rPr>
@@ -1334,7 +1367,7 @@
                 <w:sz w:val="24"/>
                 <w:szCs w:val="24"/>
               </w:rPr>
-              <w:t>6</w:t>
+              <w:t>5</w:t>
             </w:r>
             <w:r>
               <w:rPr>
@@ -1449,7 +1482,7 @@
                 <w:sz w:val="24"/>
                 <w:szCs w:val="24"/>
               </w:rPr>
-              <w:t>6</w:t>
+              <w:t>5</w:t>
             </w:r>
             <w:r>
               <w:rPr>
@@ -1564,7 +1597,7 @@
                 <w:sz w:val="24"/>
                 <w:szCs w:val="24"/>
               </w:rPr>
-              <w:t>6</w:t>
+              <w:t>5</w:t>
             </w:r>
             <w:r>
               <w:rPr>
@@ -1909,7 +1942,7 @@
                 <w:sz w:val="24"/>
                 <w:szCs w:val="24"/>
               </w:rPr>
-              <w:t>7</w:t>
+              <w:t>6</w:t>
             </w:r>
             <w:r>
               <w:rPr>
@@ -2118,138 +2151,35 @@
       <w:bookmarkEnd w:id="0"/>
     </w:p>
     <w:p>
-      <w:pPr>
-        <w:pBdr>
-          <w:top w:val="nil"/>
-          <w:left w:val="nil"/>
-          <w:bottom w:val="nil"/>
-          <w:right w:val="nil"/>
-          <w:between w:val="nil"/>
-        </w:pBdr>
-        <w:ind w:left="720"/>
+      <w:r>
         <w:rPr>
           <w:rFonts w:ascii="Times New Roman" w:eastAsia="Times New Roman" w:hAnsi="Times New Roman" w:cs="Times New Roman"/>
           <w:color w:val="000000"/>
           <w:sz w:val="24"/>
           <w:szCs w:val="24"/>
         </w:rPr>
-      </w:pPr>
-    </w:p>
-    <w:p>
-      <w:pPr>
-        <w:pBdr>
-          <w:top w:val="nil"/>
-          <w:left w:val="nil"/>
-          <w:bottom w:val="nil"/>
-          <w:right w:val="nil"/>
-          <w:between w:val="nil"/>
-        </w:pBdr>
-        <w:ind w:left="720"/>
-        <w:rPr>
-          <w:rFonts w:ascii="Times New Roman" w:eastAsia="Times New Roman" w:hAnsi="Times New Roman" w:cs="Times New Roman"/>
-          <w:color w:val="000000"/>
-          <w:sz w:val="24"/>
-          <w:szCs w:val="24"/>
-        </w:rPr>
-      </w:pPr>
-    </w:p>
-    <w:p>
-      <w:pPr>
-        <w:pBdr>
-          <w:top w:val="nil"/>
-          <w:left w:val="nil"/>
-          <w:bottom w:val="nil"/>
-          <w:right w:val="nil"/>
-          <w:between w:val="nil"/>
-        </w:pBdr>
-        <w:ind w:left="720"/>
-        <w:rPr>
-          <w:rFonts w:ascii="Times New Roman" w:eastAsia="Times New Roman" w:hAnsi="Times New Roman" w:cs="Times New Roman"/>
-          <w:color w:val="000000"/>
-          <w:sz w:val="24"/>
-          <w:szCs w:val="24"/>
-        </w:rPr>
-      </w:pPr>
-    </w:p>
-    <w:p>
-      <w:pPr>
-        <w:pBdr>
-          <w:top w:val="nil"/>
-          <w:left w:val="nil"/>
-          <w:bottom w:val="nil"/>
-          <w:right w:val="nil"/>
-          <w:between w:val="nil"/>
-        </w:pBdr>
-        <w:ind w:left="720"/>
-        <w:rPr>
-          <w:rFonts w:ascii="Times New Roman" w:eastAsia="Times New Roman" w:hAnsi="Times New Roman" w:cs="Times New Roman"/>
-          <w:color w:val="000000"/>
-          <w:sz w:val="24"/>
-          <w:szCs w:val="24"/>
-        </w:rPr>
-      </w:pPr>
-    </w:p>
-    <w:p>
-      <w:pPr>
-        <w:pStyle w:val="Ttulo1"/>
-      </w:pPr>
-      <w:bookmarkStart w:id="1" w:name="_Toc180529973"/>
-      <w:r>
-        <w:t>CU002: Ver psicólogos</w:t>
-      </w:r>
-      <w:bookmarkEnd w:id="1"/>
-    </w:p>
-    <w:p>
-      <w:pPr>
-        <w:pBdr>
-          <w:top w:val="nil"/>
-          <w:left w:val="nil"/>
-          <w:bottom w:val="nil"/>
-          <w:right w:val="nil"/>
-          <w:between w:val="nil"/>
-        </w:pBdr>
-        <w:ind w:left="720"/>
-        <w:rPr>
-          <w:rFonts w:ascii="Times New Roman" w:eastAsia="Times New Roman" w:hAnsi="Times New Roman" w:cs="Times New Roman"/>
-          <w:color w:val="000000"/>
-          <w:sz w:val="24"/>
-          <w:szCs w:val="24"/>
-        </w:rPr>
-      </w:pPr>
-    </w:p>
-    <w:p>
-      <w:pPr>
-        <w:rPr>
-          <w:rFonts w:ascii="Times New Roman" w:eastAsia="Times New Roman" w:hAnsi="Times New Roman" w:cs="Times New Roman"/>
-          <w:color w:val="000000"/>
-          <w:sz w:val="24"/>
-          <w:szCs w:val="24"/>
-        </w:rPr>
-      </w:pPr>
-      <w:r>
-        <w:rPr>
-          <w:noProof/>
-        </w:rPr>
         <w:drawing>
-          <wp:anchor distT="0" distB="0" distL="114300" distR="114300" simplePos="0" relativeHeight="251659264" behindDoc="0" locked="0" layoutInCell="1" allowOverlap="1" wp14:anchorId="56D974A4" wp14:editId="7088A7B7">
+          <wp:anchor distT="0" distB="0" distL="114300" distR="114300" simplePos="0" relativeHeight="251662336" behindDoc="0" locked="0" layoutInCell="1" allowOverlap="1" wp14:anchorId="04A870B2" wp14:editId="0D441B1A">
             <wp:simplePos x="0" y="0"/>
             <wp:positionH relativeFrom="margin">
-              <wp:posOffset>413385</wp:posOffset>
+              <wp:align>right</wp:align>
             </wp:positionH>
             <wp:positionV relativeFrom="margin">
-              <wp:posOffset>1811020</wp:posOffset>
+              <wp:posOffset>657225</wp:posOffset>
             </wp:positionV>
-            <wp:extent cx="5326380" cy="3399155"/>
-            <wp:effectExtent l="0" t="0" r="7620" b="0"/>
+            <wp:extent cx="5316855" cy="3148330"/>
+            <wp:effectExtent l="0" t="0" r="0" b="0"/>
             <wp:wrapSquare wrapText="bothSides"/>
-            <wp:docPr id="2" name="image1.png"/>
-            <wp:cNvGraphicFramePr/>
+            <wp:docPr id="1552652837" name="Imagen 1"/>
+            <wp:cNvGraphicFramePr>
+              <a:graphicFrameLocks xmlns:a="http://schemas.openxmlformats.org/drawingml/2006/main" noChangeAspect="1"/>
+            </wp:cNvGraphicFramePr>
             <a:graphic xmlns:a="http://schemas.openxmlformats.org/drawingml/2006/main">
               <a:graphicData uri="http://schemas.openxmlformats.org/drawingml/2006/picture">
                 <pic:pic xmlns:pic="http://schemas.openxmlformats.org/drawingml/2006/picture">
                   <pic:nvPicPr>
-                    <pic:cNvPr id="0" name="image1.png"/>
-                    <pic:cNvPicPr preferRelativeResize="0"/>
+                    <pic:cNvPr id="1552652837" name=""/>
+                    <pic:cNvPicPr/>
                   </pic:nvPicPr>
                   <pic:blipFill>
                     <a:blip r:embed="rId6">
@@ -2259,7 +2189,6 @@
                         </a:ext>
                       </a:extLst>
                     </a:blip>
-                    <a:srcRect/>
                     <a:stretch>
                       <a:fillRect/>
                     </a:stretch>
@@ -2267,12 +2196,11 @@
                   <pic:spPr>
                     <a:xfrm>
                       <a:off x="0" y="0"/>
-                      <a:ext cx="5326380" cy="3399155"/>
+                      <a:ext cx="5316855" cy="3148330"/>
                     </a:xfrm>
                     <a:prstGeom prst="rect">
                       <a:avLst/>
                     </a:prstGeom>
-                    <a:ln/>
                   </pic:spPr>
                 </pic:pic>
               </a:graphicData>
@@ -2286,824 +2214,6 @@
           </wp:anchor>
         </w:drawing>
       </w:r>
-    </w:p>
-    <w:p>
-      <w:pPr>
-        <w:pBdr>
-          <w:top w:val="nil"/>
-          <w:left w:val="nil"/>
-          <w:bottom w:val="nil"/>
-          <w:right w:val="nil"/>
-          <w:between w:val="nil"/>
-        </w:pBdr>
-        <w:ind w:left="720"/>
-        <w:rPr>
-          <w:rFonts w:ascii="Times New Roman" w:eastAsia="Times New Roman" w:hAnsi="Times New Roman" w:cs="Times New Roman"/>
-          <w:color w:val="000000"/>
-          <w:sz w:val="24"/>
-          <w:szCs w:val="24"/>
-        </w:rPr>
-      </w:pPr>
-    </w:p>
-    <w:p>
-      <w:pPr>
-        <w:pBdr>
-          <w:top w:val="nil"/>
-          <w:left w:val="nil"/>
-          <w:bottom w:val="nil"/>
-          <w:right w:val="nil"/>
-          <w:between w:val="nil"/>
-        </w:pBdr>
-        <w:ind w:left="720"/>
-        <w:rPr>
-          <w:rFonts w:ascii="Times New Roman" w:eastAsia="Times New Roman" w:hAnsi="Times New Roman" w:cs="Times New Roman"/>
-          <w:color w:val="000000"/>
-          <w:sz w:val="24"/>
-          <w:szCs w:val="24"/>
-        </w:rPr>
-      </w:pPr>
-    </w:p>
-    <w:p>
-      <w:pPr>
-        <w:pBdr>
-          <w:top w:val="nil"/>
-          <w:left w:val="nil"/>
-          <w:bottom w:val="nil"/>
-          <w:right w:val="nil"/>
-          <w:between w:val="nil"/>
-        </w:pBdr>
-        <w:ind w:left="720"/>
-        <w:rPr>
-          <w:rFonts w:ascii="Times New Roman" w:eastAsia="Times New Roman" w:hAnsi="Times New Roman" w:cs="Times New Roman"/>
-          <w:color w:val="000000"/>
-          <w:sz w:val="24"/>
-          <w:szCs w:val="24"/>
-        </w:rPr>
-      </w:pPr>
-    </w:p>
-    <w:p>
-      <w:pPr>
-        <w:pBdr>
-          <w:top w:val="nil"/>
-          <w:left w:val="nil"/>
-          <w:bottom w:val="nil"/>
-          <w:right w:val="nil"/>
-          <w:between w:val="nil"/>
-        </w:pBdr>
-        <w:ind w:left="720"/>
-        <w:rPr>
-          <w:rFonts w:ascii="Times New Roman" w:eastAsia="Times New Roman" w:hAnsi="Times New Roman" w:cs="Times New Roman"/>
-          <w:color w:val="000000"/>
-          <w:sz w:val="24"/>
-          <w:szCs w:val="24"/>
-        </w:rPr>
-      </w:pPr>
-    </w:p>
-    <w:p>
-      <w:pPr>
-        <w:pBdr>
-          <w:top w:val="nil"/>
-          <w:left w:val="nil"/>
-          <w:bottom w:val="nil"/>
-          <w:right w:val="nil"/>
-          <w:between w:val="nil"/>
-        </w:pBdr>
-        <w:ind w:left="720"/>
-        <w:rPr>
-          <w:rFonts w:ascii="Times New Roman" w:eastAsia="Times New Roman" w:hAnsi="Times New Roman" w:cs="Times New Roman"/>
-          <w:color w:val="000000"/>
-          <w:sz w:val="24"/>
-          <w:szCs w:val="24"/>
-        </w:rPr>
-      </w:pPr>
-    </w:p>
-    <w:p>
-      <w:pPr>
-        <w:pBdr>
-          <w:top w:val="nil"/>
-          <w:left w:val="nil"/>
-          <w:bottom w:val="nil"/>
-          <w:right w:val="nil"/>
-          <w:between w:val="nil"/>
-        </w:pBdr>
-        <w:ind w:left="720"/>
-        <w:rPr>
-          <w:rFonts w:ascii="Times New Roman" w:eastAsia="Times New Roman" w:hAnsi="Times New Roman" w:cs="Times New Roman"/>
-          <w:color w:val="000000"/>
-          <w:sz w:val="24"/>
-          <w:szCs w:val="24"/>
-        </w:rPr>
-      </w:pPr>
-    </w:p>
-    <w:p>
-      <w:pPr>
-        <w:pBdr>
-          <w:top w:val="nil"/>
-          <w:left w:val="nil"/>
-          <w:bottom w:val="nil"/>
-          <w:right w:val="nil"/>
-          <w:between w:val="nil"/>
-        </w:pBdr>
-        <w:ind w:left="720"/>
-        <w:rPr>
-          <w:rFonts w:ascii="Times New Roman" w:eastAsia="Times New Roman" w:hAnsi="Times New Roman" w:cs="Times New Roman"/>
-          <w:color w:val="000000"/>
-          <w:sz w:val="24"/>
-          <w:szCs w:val="24"/>
-        </w:rPr>
-      </w:pPr>
-    </w:p>
-    <w:p>
-      <w:pPr>
-        <w:pBdr>
-          <w:top w:val="nil"/>
-          <w:left w:val="nil"/>
-          <w:bottom w:val="nil"/>
-          <w:right w:val="nil"/>
-          <w:between w:val="nil"/>
-        </w:pBdr>
-        <w:ind w:left="720"/>
-        <w:rPr>
-          <w:rFonts w:ascii="Times New Roman" w:eastAsia="Times New Roman" w:hAnsi="Times New Roman" w:cs="Times New Roman"/>
-          <w:color w:val="000000"/>
-          <w:sz w:val="24"/>
-          <w:szCs w:val="24"/>
-        </w:rPr>
-      </w:pPr>
-    </w:p>
-    <w:p>
-      <w:pPr>
-        <w:pBdr>
-          <w:top w:val="nil"/>
-          <w:left w:val="nil"/>
-          <w:bottom w:val="nil"/>
-          <w:right w:val="nil"/>
-          <w:between w:val="nil"/>
-        </w:pBdr>
-        <w:ind w:left="720"/>
-        <w:rPr>
-          <w:rFonts w:ascii="Times New Roman" w:eastAsia="Times New Roman" w:hAnsi="Times New Roman" w:cs="Times New Roman"/>
-          <w:color w:val="000000"/>
-          <w:sz w:val="24"/>
-          <w:szCs w:val="24"/>
-        </w:rPr>
-      </w:pPr>
-    </w:p>
-    <w:p>
-      <w:pPr>
-        <w:pBdr>
-          <w:top w:val="nil"/>
-          <w:left w:val="nil"/>
-          <w:bottom w:val="nil"/>
-          <w:right w:val="nil"/>
-          <w:between w:val="nil"/>
-        </w:pBdr>
-        <w:ind w:left="720"/>
-        <w:rPr>
-          <w:rFonts w:ascii="Times New Roman" w:eastAsia="Times New Roman" w:hAnsi="Times New Roman" w:cs="Times New Roman"/>
-          <w:color w:val="000000"/>
-          <w:sz w:val="24"/>
-          <w:szCs w:val="24"/>
-        </w:rPr>
-      </w:pPr>
-    </w:p>
-    <w:p>
-      <w:pPr>
-        <w:pBdr>
-          <w:top w:val="nil"/>
-          <w:left w:val="nil"/>
-          <w:bottom w:val="nil"/>
-          <w:right w:val="nil"/>
-          <w:between w:val="nil"/>
-        </w:pBdr>
-        <w:ind w:left="720"/>
-        <w:rPr>
-          <w:rFonts w:ascii="Times New Roman" w:eastAsia="Times New Roman" w:hAnsi="Times New Roman" w:cs="Times New Roman"/>
-          <w:color w:val="000000"/>
-          <w:sz w:val="24"/>
-          <w:szCs w:val="24"/>
-        </w:rPr>
-      </w:pPr>
-    </w:p>
-    <w:p>
-      <w:pPr>
-        <w:pBdr>
-          <w:top w:val="nil"/>
-          <w:left w:val="nil"/>
-          <w:bottom w:val="nil"/>
-          <w:right w:val="nil"/>
-          <w:between w:val="nil"/>
-        </w:pBdr>
-        <w:ind w:left="720"/>
-        <w:rPr>
-          <w:rFonts w:ascii="Times New Roman" w:eastAsia="Times New Roman" w:hAnsi="Times New Roman" w:cs="Times New Roman"/>
-          <w:color w:val="000000"/>
-          <w:sz w:val="24"/>
-          <w:szCs w:val="24"/>
-        </w:rPr>
-      </w:pPr>
-    </w:p>
-    <w:p>
-      <w:pPr>
-        <w:pBdr>
-          <w:top w:val="nil"/>
-          <w:left w:val="nil"/>
-          <w:bottom w:val="nil"/>
-          <w:right w:val="nil"/>
-          <w:between w:val="nil"/>
-        </w:pBdr>
-        <w:ind w:left="720"/>
-        <w:rPr>
-          <w:rFonts w:ascii="Times New Roman" w:eastAsia="Times New Roman" w:hAnsi="Times New Roman" w:cs="Times New Roman"/>
-          <w:color w:val="000000"/>
-          <w:sz w:val="24"/>
-          <w:szCs w:val="24"/>
-        </w:rPr>
-      </w:pPr>
-    </w:p>
-    <w:p>
-      <w:pPr>
-        <w:pBdr>
-          <w:top w:val="nil"/>
-          <w:left w:val="nil"/>
-          <w:bottom w:val="nil"/>
-          <w:right w:val="nil"/>
-          <w:between w:val="nil"/>
-        </w:pBdr>
-        <w:ind w:left="720"/>
-        <w:rPr>
-          <w:rFonts w:ascii="Times New Roman" w:eastAsia="Times New Roman" w:hAnsi="Times New Roman" w:cs="Times New Roman"/>
-          <w:color w:val="000000"/>
-          <w:sz w:val="24"/>
-          <w:szCs w:val="24"/>
-        </w:rPr>
-      </w:pPr>
-    </w:p>
-    <w:p>
-      <w:pPr>
-        <w:pBdr>
-          <w:top w:val="nil"/>
-          <w:left w:val="nil"/>
-          <w:bottom w:val="nil"/>
-          <w:right w:val="nil"/>
-          <w:between w:val="nil"/>
-        </w:pBdr>
-        <w:ind w:left="720"/>
-        <w:rPr>
-          <w:rFonts w:ascii="Times New Roman" w:eastAsia="Times New Roman" w:hAnsi="Times New Roman" w:cs="Times New Roman"/>
-          <w:color w:val="000000"/>
-          <w:sz w:val="24"/>
-          <w:szCs w:val="24"/>
-        </w:rPr>
-      </w:pPr>
-    </w:p>
-    <w:p>
-      <w:pPr>
-        <w:pBdr>
-          <w:top w:val="nil"/>
-          <w:left w:val="nil"/>
-          <w:bottom w:val="nil"/>
-          <w:right w:val="nil"/>
-          <w:between w:val="nil"/>
-        </w:pBdr>
-        <w:ind w:left="720"/>
-        <w:rPr>
-          <w:rFonts w:ascii="Times New Roman" w:eastAsia="Times New Roman" w:hAnsi="Times New Roman" w:cs="Times New Roman"/>
-          <w:color w:val="000000"/>
-          <w:sz w:val="24"/>
-          <w:szCs w:val="24"/>
-        </w:rPr>
-      </w:pPr>
-    </w:p>
-    <w:p>
-      <w:pPr>
-        <w:pBdr>
-          <w:top w:val="nil"/>
-          <w:left w:val="nil"/>
-          <w:bottom w:val="nil"/>
-          <w:right w:val="nil"/>
-          <w:between w:val="nil"/>
-        </w:pBdr>
-        <w:ind w:left="720"/>
-        <w:rPr>
-          <w:rFonts w:ascii="Times New Roman" w:eastAsia="Times New Roman" w:hAnsi="Times New Roman" w:cs="Times New Roman"/>
-          <w:color w:val="000000"/>
-          <w:sz w:val="24"/>
-          <w:szCs w:val="24"/>
-        </w:rPr>
-      </w:pPr>
-    </w:p>
-    <w:p>
-      <w:pPr>
-        <w:pBdr>
-          <w:top w:val="nil"/>
-          <w:left w:val="nil"/>
-          <w:bottom w:val="nil"/>
-          <w:right w:val="nil"/>
-          <w:between w:val="nil"/>
-        </w:pBdr>
-        <w:ind w:left="720"/>
-        <w:rPr>
-          <w:rFonts w:ascii="Times New Roman" w:eastAsia="Times New Roman" w:hAnsi="Times New Roman" w:cs="Times New Roman"/>
-          <w:color w:val="000000"/>
-          <w:sz w:val="24"/>
-          <w:szCs w:val="24"/>
-        </w:rPr>
-      </w:pPr>
-    </w:p>
-    <w:p>
-      <w:pPr>
-        <w:pStyle w:val="Ttulo1"/>
-      </w:pPr>
-      <w:bookmarkStart w:id="2" w:name="_Toc180529974"/>
-      <w:r>
-        <w:lastRenderedPageBreak/>
-        <w:t>CU003: Reservar cita</w:t>
-      </w:r>
-      <w:bookmarkEnd w:id="2"/>
-    </w:p>
-    <w:p>
-      <w:pPr>
-        <w:pBdr>
-          <w:top w:val="nil"/>
-          <w:left w:val="nil"/>
-          <w:bottom w:val="nil"/>
-          <w:right w:val="nil"/>
-          <w:between w:val="nil"/>
-        </w:pBdr>
-        <w:ind w:left="720"/>
-        <w:rPr>
-          <w:rFonts w:ascii="Times New Roman" w:eastAsia="Times New Roman" w:hAnsi="Times New Roman" w:cs="Times New Roman"/>
-          <w:color w:val="000000"/>
-          <w:sz w:val="24"/>
-          <w:szCs w:val="24"/>
-        </w:rPr>
-      </w:pPr>
-    </w:p>
-    <w:p>
-      <w:pPr>
-        <w:rPr>
-          <w:rFonts w:ascii="Times New Roman" w:eastAsia="Times New Roman" w:hAnsi="Times New Roman" w:cs="Times New Roman"/>
-          <w:color w:val="000000"/>
-          <w:sz w:val="24"/>
-          <w:szCs w:val="24"/>
-        </w:rPr>
-      </w:pPr>
-      <w:r>
-        <w:rPr>
-          <w:noProof/>
-        </w:rPr>
-        <w:drawing>
-          <wp:anchor distT="0" distB="0" distL="114300" distR="114300" simplePos="0" relativeHeight="251658240" behindDoc="0" locked="0" layoutInCell="1" allowOverlap="1" wp14:anchorId="4DBC421C" wp14:editId="6F70F6E8">
-            <wp:simplePos x="0" y="0"/>
-            <wp:positionH relativeFrom="margin">
-              <wp:posOffset>454025</wp:posOffset>
-            </wp:positionH>
-            <wp:positionV relativeFrom="margin">
-              <wp:posOffset>409575</wp:posOffset>
-            </wp:positionV>
-            <wp:extent cx="5343525" cy="3493135"/>
-            <wp:effectExtent l="0" t="0" r="9525" b="0"/>
-            <wp:wrapSquare wrapText="bothSides"/>
-            <wp:docPr id="3" name="image3.png"/>
-            <wp:cNvGraphicFramePr/>
-            <a:graphic xmlns:a="http://schemas.openxmlformats.org/drawingml/2006/main">
-              <a:graphicData uri="http://schemas.openxmlformats.org/drawingml/2006/picture">
-                <pic:pic xmlns:pic="http://schemas.openxmlformats.org/drawingml/2006/picture">
-                  <pic:nvPicPr>
-                    <pic:cNvPr id="0" name="image3.png"/>
-                    <pic:cNvPicPr preferRelativeResize="0"/>
-                  </pic:nvPicPr>
-                  <pic:blipFill>
-                    <a:blip r:embed="rId7">
-                      <a:extLst>
-                        <a:ext uri="{28A0092B-C50C-407E-A947-70E740481C1C}">
-                          <a14:useLocalDpi xmlns:a14="http://schemas.microsoft.com/office/drawing/2010/main" val="0"/>
-                        </a:ext>
-                      </a:extLst>
-                    </a:blip>
-                    <a:srcRect/>
-                    <a:stretch>
-                      <a:fillRect/>
-                    </a:stretch>
-                  </pic:blipFill>
-                  <pic:spPr>
-                    <a:xfrm>
-                      <a:off x="0" y="0"/>
-                      <a:ext cx="5343525" cy="3493135"/>
-                    </a:xfrm>
-                    <a:prstGeom prst="rect">
-                      <a:avLst/>
-                    </a:prstGeom>
-                    <a:ln/>
-                  </pic:spPr>
-                </pic:pic>
-              </a:graphicData>
-            </a:graphic>
-            <wp14:sizeRelH relativeFrom="margin">
-              <wp14:pctWidth>0</wp14:pctWidth>
-            </wp14:sizeRelH>
-            <wp14:sizeRelV relativeFrom="margin">
-              <wp14:pctHeight>0</wp14:pctHeight>
-            </wp14:sizeRelV>
-          </wp:anchor>
-        </w:drawing>
-      </w:r>
-    </w:p>
-    <w:p>
-      <w:pPr>
-        <w:rPr>
-          <w:rFonts w:ascii="Times New Roman" w:eastAsia="Times New Roman" w:hAnsi="Times New Roman" w:cs="Times New Roman"/>
-          <w:color w:val="000000"/>
-          <w:sz w:val="24"/>
-          <w:szCs w:val="24"/>
-        </w:rPr>
-      </w:pPr>
-    </w:p>
-    <w:p>
-      <w:pPr>
-        <w:rPr>
-          <w:rFonts w:ascii="Times New Roman" w:eastAsia="Times New Roman" w:hAnsi="Times New Roman" w:cs="Times New Roman"/>
-          <w:color w:val="000000"/>
-          <w:sz w:val="24"/>
-          <w:szCs w:val="24"/>
-        </w:rPr>
-      </w:pPr>
-    </w:p>
-    <w:p>
-      <w:pPr>
-        <w:rPr>
-          <w:rFonts w:ascii="Times New Roman" w:eastAsia="Times New Roman" w:hAnsi="Times New Roman" w:cs="Times New Roman"/>
-          <w:color w:val="000000"/>
-          <w:sz w:val="24"/>
-          <w:szCs w:val="24"/>
-        </w:rPr>
-      </w:pPr>
-    </w:p>
-    <w:p>
-      <w:pPr>
-        <w:rPr>
-          <w:rFonts w:ascii="Times New Roman" w:eastAsia="Times New Roman" w:hAnsi="Times New Roman" w:cs="Times New Roman"/>
-          <w:color w:val="000000"/>
-          <w:sz w:val="24"/>
-          <w:szCs w:val="24"/>
-        </w:rPr>
-      </w:pPr>
-    </w:p>
-    <w:p>
-      <w:pPr>
-        <w:rPr>
-          <w:rFonts w:ascii="Times New Roman" w:eastAsia="Times New Roman" w:hAnsi="Times New Roman" w:cs="Times New Roman"/>
-          <w:color w:val="000000"/>
-          <w:sz w:val="24"/>
-          <w:szCs w:val="24"/>
-        </w:rPr>
-      </w:pPr>
-    </w:p>
-    <w:p>
-      <w:pPr>
-        <w:rPr>
-          <w:rFonts w:ascii="Times New Roman" w:eastAsia="Times New Roman" w:hAnsi="Times New Roman" w:cs="Times New Roman"/>
-          <w:color w:val="000000"/>
-          <w:sz w:val="24"/>
-          <w:szCs w:val="24"/>
-        </w:rPr>
-      </w:pPr>
-    </w:p>
-    <w:p>
-      <w:pPr>
-        <w:rPr>
-          <w:rFonts w:ascii="Times New Roman" w:eastAsia="Times New Roman" w:hAnsi="Times New Roman" w:cs="Times New Roman"/>
-          <w:color w:val="000000"/>
-          <w:sz w:val="24"/>
-          <w:szCs w:val="24"/>
-        </w:rPr>
-      </w:pPr>
-    </w:p>
-    <w:p>
-      <w:pPr>
-        <w:rPr>
-          <w:rFonts w:ascii="Times New Roman" w:eastAsia="Times New Roman" w:hAnsi="Times New Roman" w:cs="Times New Roman"/>
-          <w:color w:val="000000"/>
-          <w:sz w:val="24"/>
-          <w:szCs w:val="24"/>
-        </w:rPr>
-      </w:pPr>
-    </w:p>
-    <w:p>
-      <w:pPr>
-        <w:rPr>
-          <w:rFonts w:ascii="Times New Roman" w:eastAsia="Times New Roman" w:hAnsi="Times New Roman" w:cs="Times New Roman"/>
-          <w:color w:val="000000"/>
-          <w:sz w:val="24"/>
-          <w:szCs w:val="24"/>
-        </w:rPr>
-      </w:pPr>
-    </w:p>
-    <w:p>
-      <w:pPr>
-        <w:rPr>
-          <w:rFonts w:ascii="Times New Roman" w:eastAsia="Times New Roman" w:hAnsi="Times New Roman" w:cs="Times New Roman"/>
-          <w:color w:val="000000"/>
-          <w:sz w:val="24"/>
-          <w:szCs w:val="24"/>
-        </w:rPr>
-      </w:pPr>
-    </w:p>
-    <w:p>
-      <w:pPr>
-        <w:rPr>
-          <w:rFonts w:ascii="Times New Roman" w:eastAsia="Times New Roman" w:hAnsi="Times New Roman" w:cs="Times New Roman"/>
-          <w:color w:val="000000"/>
-          <w:sz w:val="24"/>
-          <w:szCs w:val="24"/>
-        </w:rPr>
-      </w:pPr>
-    </w:p>
-    <w:p>
-      <w:pPr>
-        <w:rPr>
-          <w:rFonts w:ascii="Times New Roman" w:eastAsia="Times New Roman" w:hAnsi="Times New Roman" w:cs="Times New Roman"/>
-          <w:color w:val="000000"/>
-          <w:sz w:val="24"/>
-          <w:szCs w:val="24"/>
-        </w:rPr>
-      </w:pPr>
-    </w:p>
-    <w:p>
-      <w:pPr>
-        <w:rPr>
-          <w:rFonts w:ascii="Times New Roman" w:eastAsia="Times New Roman" w:hAnsi="Times New Roman" w:cs="Times New Roman"/>
-          <w:color w:val="000000"/>
-          <w:sz w:val="24"/>
-          <w:szCs w:val="24"/>
-        </w:rPr>
-      </w:pPr>
-    </w:p>
-    <w:p>
-      <w:pPr>
-        <w:rPr>
-          <w:rFonts w:ascii="Times New Roman" w:eastAsia="Times New Roman" w:hAnsi="Times New Roman" w:cs="Times New Roman"/>
-          <w:color w:val="000000"/>
-          <w:sz w:val="24"/>
-          <w:szCs w:val="24"/>
-        </w:rPr>
-      </w:pPr>
-    </w:p>
-    <w:p>
-      <w:pPr>
-        <w:rPr>
-          <w:rFonts w:ascii="Times New Roman" w:eastAsia="Times New Roman" w:hAnsi="Times New Roman" w:cs="Times New Roman"/>
-          <w:color w:val="000000"/>
-          <w:sz w:val="24"/>
-          <w:szCs w:val="24"/>
-        </w:rPr>
-      </w:pPr>
-    </w:p>
-    <w:p>
-      <w:pPr>
-        <w:rPr>
-          <w:rFonts w:ascii="Times New Roman" w:eastAsia="Times New Roman" w:hAnsi="Times New Roman" w:cs="Times New Roman"/>
-          <w:color w:val="000000"/>
-          <w:sz w:val="24"/>
-          <w:szCs w:val="24"/>
-        </w:rPr>
-      </w:pPr>
-    </w:p>
-    <w:p>
-      <w:pPr>
-        <w:rPr>
-          <w:rFonts w:ascii="Times New Roman" w:eastAsia="Times New Roman" w:hAnsi="Times New Roman" w:cs="Times New Roman"/>
-          <w:color w:val="000000"/>
-          <w:sz w:val="24"/>
-          <w:szCs w:val="24"/>
-        </w:rPr>
-      </w:pPr>
-    </w:p>
-    <w:p>
-      <w:pPr>
-        <w:rPr>
-          <w:rFonts w:ascii="Times New Roman" w:eastAsia="Times New Roman" w:hAnsi="Times New Roman" w:cs="Times New Roman"/>
-          <w:color w:val="000000"/>
-          <w:sz w:val="24"/>
-          <w:szCs w:val="24"/>
-        </w:rPr>
-      </w:pPr>
-    </w:p>
-    <w:p>
-      <w:pPr>
-        <w:rPr>
-          <w:rFonts w:ascii="Times New Roman" w:eastAsia="Times New Roman" w:hAnsi="Times New Roman" w:cs="Times New Roman"/>
-          <w:color w:val="000000"/>
-          <w:sz w:val="24"/>
-          <w:szCs w:val="24"/>
-        </w:rPr>
-      </w:pPr>
-    </w:p>
-    <w:p>
-      <w:pPr>
-        <w:pStyle w:val="Ttulo1"/>
-      </w:pPr>
-      <w:bookmarkStart w:id="3" w:name="_Toc180529975"/>
-      <w:r>
-        <w:t>CU004: Realizar pago</w:t>
-      </w:r>
-      <w:bookmarkEnd w:id="3"/>
-    </w:p>
-    <w:p>
-      <w:pPr>
-        <w:rPr>
-          <w:rFonts w:ascii="Times New Roman" w:eastAsia="Times New Roman" w:hAnsi="Times New Roman" w:cs="Times New Roman"/>
-          <w:color w:val="000000"/>
-          <w:sz w:val="24"/>
-          <w:szCs w:val="24"/>
-        </w:rPr>
-      </w:pPr>
-      <w:r>
-        <w:rPr>
-          <w:noProof/>
-        </w:rPr>
-        <w:drawing>
-          <wp:anchor distT="0" distB="0" distL="114300" distR="114300" simplePos="0" relativeHeight="251660288" behindDoc="0" locked="0" layoutInCell="1" allowOverlap="1" wp14:anchorId="3E4DD335" wp14:editId="3F948D28">
-            <wp:simplePos x="0" y="0"/>
-            <wp:positionH relativeFrom="margin">
-              <wp:posOffset>476250</wp:posOffset>
-            </wp:positionH>
-            <wp:positionV relativeFrom="margin">
-              <wp:posOffset>4827905</wp:posOffset>
-            </wp:positionV>
-            <wp:extent cx="5359400" cy="3420110"/>
-            <wp:effectExtent l="0" t="0" r="0" b="8890"/>
-            <wp:wrapSquare wrapText="bothSides"/>
-            <wp:docPr id="4" name="image4.png"/>
-            <wp:cNvGraphicFramePr/>
-            <a:graphic xmlns:a="http://schemas.openxmlformats.org/drawingml/2006/main">
-              <a:graphicData uri="http://schemas.openxmlformats.org/drawingml/2006/picture">
-                <pic:pic xmlns:pic="http://schemas.openxmlformats.org/drawingml/2006/picture">
-                  <pic:nvPicPr>
-                    <pic:cNvPr id="0" name="image4.png"/>
-                    <pic:cNvPicPr preferRelativeResize="0"/>
-                  </pic:nvPicPr>
-                  <pic:blipFill>
-                    <a:blip r:embed="rId8">
-                      <a:extLst>
-                        <a:ext uri="{28A0092B-C50C-407E-A947-70E740481C1C}">
-                          <a14:useLocalDpi xmlns:a14="http://schemas.microsoft.com/office/drawing/2010/main" val="0"/>
-                        </a:ext>
-                      </a:extLst>
-                    </a:blip>
-                    <a:srcRect/>
-                    <a:stretch>
-                      <a:fillRect/>
-                    </a:stretch>
-                  </pic:blipFill>
-                  <pic:spPr>
-                    <a:xfrm>
-                      <a:off x="0" y="0"/>
-                      <a:ext cx="5359400" cy="3420110"/>
-                    </a:xfrm>
-                    <a:prstGeom prst="rect">
-                      <a:avLst/>
-                    </a:prstGeom>
-                    <a:ln/>
-                  </pic:spPr>
-                </pic:pic>
-              </a:graphicData>
-            </a:graphic>
-            <wp14:sizeRelH relativeFrom="margin">
-              <wp14:pctWidth>0</wp14:pctWidth>
-            </wp14:sizeRelH>
-            <wp14:sizeRelV relativeFrom="margin">
-              <wp14:pctHeight>0</wp14:pctHeight>
-            </wp14:sizeRelV>
-          </wp:anchor>
-        </w:drawing>
-      </w:r>
-    </w:p>
-    <w:p>
-      <w:pPr>
-        <w:pBdr>
-          <w:top w:val="nil"/>
-          <w:left w:val="nil"/>
-          <w:bottom w:val="nil"/>
-          <w:right w:val="nil"/>
-          <w:between w:val="nil"/>
-        </w:pBdr>
-        <w:ind w:left="720"/>
-        <w:rPr>
-          <w:rFonts w:ascii="Times New Roman" w:eastAsia="Times New Roman" w:hAnsi="Times New Roman" w:cs="Times New Roman"/>
-          <w:color w:val="000000"/>
-          <w:sz w:val="24"/>
-          <w:szCs w:val="24"/>
-        </w:rPr>
-      </w:pPr>
-    </w:p>
-    <w:p>
-      <w:pPr>
-        <w:pBdr>
-          <w:top w:val="nil"/>
-          <w:left w:val="nil"/>
-          <w:bottom w:val="nil"/>
-          <w:right w:val="nil"/>
-          <w:between w:val="nil"/>
-        </w:pBdr>
-        <w:ind w:left="720"/>
-        <w:rPr>
-          <w:rFonts w:ascii="Times New Roman" w:eastAsia="Times New Roman" w:hAnsi="Times New Roman" w:cs="Times New Roman"/>
-          <w:color w:val="000000"/>
-          <w:sz w:val="24"/>
-          <w:szCs w:val="24"/>
-        </w:rPr>
-      </w:pPr>
-    </w:p>
-    <w:p>
-      <w:pPr>
-        <w:pBdr>
-          <w:top w:val="nil"/>
-          <w:left w:val="nil"/>
-          <w:bottom w:val="nil"/>
-          <w:right w:val="nil"/>
-          <w:between w:val="nil"/>
-        </w:pBdr>
-        <w:ind w:left="720"/>
-        <w:rPr>
-          <w:rFonts w:ascii="Times New Roman" w:eastAsia="Times New Roman" w:hAnsi="Times New Roman" w:cs="Times New Roman"/>
-          <w:color w:val="000000"/>
-          <w:sz w:val="24"/>
-          <w:szCs w:val="24"/>
-        </w:rPr>
-      </w:pPr>
-    </w:p>
-    <w:p>
-      <w:pPr>
-        <w:pStyle w:val="Ttulo1"/>
-      </w:pPr>
-      <w:bookmarkStart w:id="4" w:name="_Toc180529976"/>
-      <w:r>
-        <w:rPr>
-          <w:noProof/>
-        </w:rPr>
-        <w:lastRenderedPageBreak/>
-        <w:drawing>
-          <wp:anchor distT="0" distB="0" distL="114300" distR="114300" simplePos="0" relativeHeight="251661312" behindDoc="0" locked="0" layoutInCell="1" allowOverlap="1" wp14:anchorId="535A2322" wp14:editId="1EFB3262">
-            <wp:simplePos x="0" y="0"/>
-            <wp:positionH relativeFrom="margin">
-              <wp:posOffset>431165</wp:posOffset>
-            </wp:positionH>
-            <wp:positionV relativeFrom="margin">
-              <wp:posOffset>348615</wp:posOffset>
-            </wp:positionV>
-            <wp:extent cx="5378450" cy="3432175"/>
-            <wp:effectExtent l="0" t="0" r="0" b="0"/>
-            <wp:wrapSquare wrapText="bothSides"/>
-            <wp:docPr id="1" name="image2.png"/>
-            <wp:cNvGraphicFramePr/>
-            <a:graphic xmlns:a="http://schemas.openxmlformats.org/drawingml/2006/main">
-              <a:graphicData uri="http://schemas.openxmlformats.org/drawingml/2006/picture">
-                <pic:pic xmlns:pic="http://schemas.openxmlformats.org/drawingml/2006/picture">
-                  <pic:nvPicPr>
-                    <pic:cNvPr id="0" name="image2.png"/>
-                    <pic:cNvPicPr preferRelativeResize="0"/>
-                  </pic:nvPicPr>
-                  <pic:blipFill>
-                    <a:blip r:embed="rId9">
-                      <a:extLst>
-                        <a:ext uri="{28A0092B-C50C-407E-A947-70E740481C1C}">
-                          <a14:useLocalDpi xmlns:a14="http://schemas.microsoft.com/office/drawing/2010/main" val="0"/>
-                        </a:ext>
-                      </a:extLst>
-                    </a:blip>
-                    <a:srcRect/>
-                    <a:stretch>
-                      <a:fillRect/>
-                    </a:stretch>
-                  </pic:blipFill>
-                  <pic:spPr>
-                    <a:xfrm>
-                      <a:off x="0" y="0"/>
-                      <a:ext cx="5378450" cy="3432175"/>
-                    </a:xfrm>
-                    <a:prstGeom prst="rect">
-                      <a:avLst/>
-                    </a:prstGeom>
-                    <a:ln/>
-                  </pic:spPr>
-                </pic:pic>
-              </a:graphicData>
-            </a:graphic>
-            <wp14:sizeRelH relativeFrom="margin">
-              <wp14:pctWidth>0</wp14:pctWidth>
-            </wp14:sizeRelH>
-            <wp14:sizeRelV relativeFrom="margin">
-              <wp14:pctHeight>0</wp14:pctHeight>
-            </wp14:sizeRelV>
-          </wp:anchor>
-        </w:drawing>
-      </w:r>
-      <w:r>
-        <w:t>CU005: Realizar encuesta</w:t>
-      </w:r>
-      <w:bookmarkEnd w:id="4"/>
     </w:p>
     <w:p/>
     <w:p/>
@@ -3124,6 +2234,743 @@
     <w:p/>
     <w:p/>
     <w:p/>
+    <w:p>
+      <w:pPr>
+        <w:pStyle w:val="Ttulo1"/>
+      </w:pPr>
+      <w:bookmarkStart w:id="1" w:name="_Toc180529973"/>
+      <w:r>
+        <w:t>CU002: Ver psicólogos</w:t>
+      </w:r>
+      <w:bookmarkEnd w:id="1"/>
+    </w:p>
+    <w:p>
+      <w:pPr>
+        <w:pBdr>
+          <w:top w:val="nil"/>
+          <w:left w:val="nil"/>
+          <w:bottom w:val="nil"/>
+          <w:right w:val="nil"/>
+          <w:between w:val="nil"/>
+        </w:pBdr>
+        <w:ind w:left="720"/>
+        <w:rPr>
+          <w:rFonts w:ascii="Times New Roman" w:eastAsia="Times New Roman" w:hAnsi="Times New Roman" w:cs="Times New Roman"/>
+          <w:color w:val="000000"/>
+          <w:sz w:val="24"/>
+          <w:szCs w:val="24"/>
+        </w:rPr>
+      </w:pPr>
+    </w:p>
+    <w:p>
+      <w:pPr>
+        <w:rPr>
+          <w:rFonts w:ascii="Times New Roman" w:eastAsia="Times New Roman" w:hAnsi="Times New Roman" w:cs="Times New Roman"/>
+          <w:color w:val="000000"/>
+          <w:sz w:val="24"/>
+          <w:szCs w:val="24"/>
+        </w:rPr>
+      </w:pPr>
+      <w:r>
+        <w:rPr>
+          <w:noProof/>
+        </w:rPr>
+        <w:drawing>
+          <wp:anchor distT="0" distB="0" distL="114300" distR="114300" simplePos="0" relativeHeight="251659264" behindDoc="0" locked="0" layoutInCell="1" allowOverlap="1" wp14:anchorId="56D974A4" wp14:editId="6A48DBB6">
+            <wp:simplePos x="0" y="0"/>
+            <wp:positionH relativeFrom="margin">
+              <wp:align>right</wp:align>
+            </wp:positionH>
+            <wp:positionV relativeFrom="margin">
+              <wp:posOffset>4584700</wp:posOffset>
+            </wp:positionV>
+            <wp:extent cx="5304155" cy="3140710"/>
+            <wp:effectExtent l="0" t="0" r="0" b="2540"/>
+            <wp:wrapSquare wrapText="bothSides"/>
+            <wp:docPr id="2" name="image1.png"/>
+            <wp:cNvGraphicFramePr/>
+            <a:graphic xmlns:a="http://schemas.openxmlformats.org/drawingml/2006/main">
+              <a:graphicData uri="http://schemas.openxmlformats.org/drawingml/2006/picture">
+                <pic:pic xmlns:pic="http://schemas.openxmlformats.org/drawingml/2006/picture">
+                  <pic:nvPicPr>
+                    <pic:cNvPr id="0" name="image1.png"/>
+                    <pic:cNvPicPr preferRelativeResize="0"/>
+                  </pic:nvPicPr>
+                  <pic:blipFill rotWithShape="1">
+                    <a:blip r:embed="rId7">
+                      <a:extLst>
+                        <a:ext uri="{28A0092B-C50C-407E-A947-70E740481C1C}">
+                          <a14:useLocalDpi xmlns:a14="http://schemas.microsoft.com/office/drawing/2010/main" val="0"/>
+                        </a:ext>
+                      </a:extLst>
+                    </a:blip>
+                    <a:srcRect t="7206"/>
+                    <a:stretch/>
+                  </pic:blipFill>
+                  <pic:spPr bwMode="auto">
+                    <a:xfrm>
+                      <a:off x="0" y="0"/>
+                      <a:ext cx="5304155" cy="3140710"/>
+                    </a:xfrm>
+                    <a:prstGeom prst="rect">
+                      <a:avLst/>
+                    </a:prstGeom>
+                    <a:ln>
+                      <a:noFill/>
+                    </a:ln>
+                    <a:extLst>
+                      <a:ext uri="{53640926-AAD7-44D8-BBD7-CCE9431645EC}">
+                        <a14:shadowObscured xmlns:a14="http://schemas.microsoft.com/office/drawing/2010/main"/>
+                      </a:ext>
+                    </a:extLst>
+                  </pic:spPr>
+                </pic:pic>
+              </a:graphicData>
+            </a:graphic>
+            <wp14:sizeRelH relativeFrom="margin">
+              <wp14:pctWidth>0</wp14:pctWidth>
+            </wp14:sizeRelH>
+            <wp14:sizeRelV relativeFrom="margin">
+              <wp14:pctHeight>0</wp14:pctHeight>
+            </wp14:sizeRelV>
+          </wp:anchor>
+        </w:drawing>
+      </w:r>
+    </w:p>
+    <w:p>
+      <w:pPr>
+        <w:pBdr>
+          <w:top w:val="nil"/>
+          <w:left w:val="nil"/>
+          <w:bottom w:val="nil"/>
+          <w:right w:val="nil"/>
+          <w:between w:val="nil"/>
+        </w:pBdr>
+        <w:ind w:left="720"/>
+        <w:rPr>
+          <w:rFonts w:ascii="Times New Roman" w:eastAsia="Times New Roman" w:hAnsi="Times New Roman" w:cs="Times New Roman"/>
+          <w:color w:val="000000"/>
+          <w:sz w:val="24"/>
+          <w:szCs w:val="24"/>
+        </w:rPr>
+      </w:pPr>
+    </w:p>
+    <w:p>
+      <w:pPr>
+        <w:pBdr>
+          <w:top w:val="nil"/>
+          <w:left w:val="nil"/>
+          <w:bottom w:val="nil"/>
+          <w:right w:val="nil"/>
+          <w:between w:val="nil"/>
+        </w:pBdr>
+        <w:ind w:left="720"/>
+        <w:rPr>
+          <w:rFonts w:ascii="Times New Roman" w:eastAsia="Times New Roman" w:hAnsi="Times New Roman" w:cs="Times New Roman"/>
+          <w:color w:val="000000"/>
+          <w:sz w:val="24"/>
+          <w:szCs w:val="24"/>
+        </w:rPr>
+      </w:pPr>
+    </w:p>
+    <w:p>
+      <w:pPr>
+        <w:pBdr>
+          <w:top w:val="nil"/>
+          <w:left w:val="nil"/>
+          <w:bottom w:val="nil"/>
+          <w:right w:val="nil"/>
+          <w:between w:val="nil"/>
+        </w:pBdr>
+        <w:ind w:left="720"/>
+        <w:rPr>
+          <w:rFonts w:ascii="Times New Roman" w:eastAsia="Times New Roman" w:hAnsi="Times New Roman" w:cs="Times New Roman"/>
+          <w:color w:val="000000"/>
+          <w:sz w:val="24"/>
+          <w:szCs w:val="24"/>
+        </w:rPr>
+      </w:pPr>
+    </w:p>
+    <w:p>
+      <w:pPr>
+        <w:pBdr>
+          <w:top w:val="nil"/>
+          <w:left w:val="nil"/>
+          <w:bottom w:val="nil"/>
+          <w:right w:val="nil"/>
+          <w:between w:val="nil"/>
+        </w:pBdr>
+        <w:ind w:left="720"/>
+        <w:rPr>
+          <w:rFonts w:ascii="Times New Roman" w:eastAsia="Times New Roman" w:hAnsi="Times New Roman" w:cs="Times New Roman"/>
+          <w:color w:val="000000"/>
+          <w:sz w:val="24"/>
+          <w:szCs w:val="24"/>
+        </w:rPr>
+      </w:pPr>
+    </w:p>
+    <w:p>
+      <w:pPr>
+        <w:pBdr>
+          <w:top w:val="nil"/>
+          <w:left w:val="nil"/>
+          <w:bottom w:val="nil"/>
+          <w:right w:val="nil"/>
+          <w:between w:val="nil"/>
+        </w:pBdr>
+        <w:ind w:left="720"/>
+        <w:rPr>
+          <w:rFonts w:ascii="Times New Roman" w:eastAsia="Times New Roman" w:hAnsi="Times New Roman" w:cs="Times New Roman"/>
+          <w:color w:val="000000"/>
+          <w:sz w:val="24"/>
+          <w:szCs w:val="24"/>
+        </w:rPr>
+      </w:pPr>
+    </w:p>
+    <w:p>
+      <w:pPr>
+        <w:pStyle w:val="Ttulo1"/>
+      </w:pPr>
+      <w:bookmarkStart w:id="2" w:name="_Toc180529974"/>
+      <w:r>
+        <w:lastRenderedPageBreak/>
+        <w:t>CU003: Reservar cita</w:t>
+      </w:r>
+      <w:bookmarkEnd w:id="2"/>
+    </w:p>
+    <w:p>
+      <w:pPr>
+        <w:pBdr>
+          <w:top w:val="nil"/>
+          <w:left w:val="nil"/>
+          <w:bottom w:val="nil"/>
+          <w:right w:val="nil"/>
+          <w:between w:val="nil"/>
+        </w:pBdr>
+        <w:ind w:left="720"/>
+        <w:rPr>
+          <w:rFonts w:ascii="Times New Roman" w:eastAsia="Times New Roman" w:hAnsi="Times New Roman" w:cs="Times New Roman"/>
+          <w:color w:val="000000"/>
+          <w:sz w:val="24"/>
+          <w:szCs w:val="24"/>
+        </w:rPr>
+      </w:pPr>
+    </w:p>
+    <w:p>
+      <w:pPr>
+        <w:rPr>
+          <w:rFonts w:ascii="Times New Roman" w:eastAsia="Times New Roman" w:hAnsi="Times New Roman" w:cs="Times New Roman"/>
+          <w:color w:val="000000"/>
+          <w:sz w:val="24"/>
+          <w:szCs w:val="24"/>
+        </w:rPr>
+      </w:pPr>
+      <w:r>
+        <w:rPr>
+          <w:noProof/>
+        </w:rPr>
+        <w:drawing>
+          <wp:anchor distT="0" distB="0" distL="114300" distR="114300" simplePos="0" relativeHeight="251658240" behindDoc="0" locked="0" layoutInCell="1" allowOverlap="1" wp14:anchorId="4DBC421C" wp14:editId="322B729E">
+            <wp:simplePos x="0" y="0"/>
+            <wp:positionH relativeFrom="margin">
+              <wp:posOffset>457200</wp:posOffset>
+            </wp:positionH>
+            <wp:positionV relativeFrom="margin">
+              <wp:posOffset>406400</wp:posOffset>
+            </wp:positionV>
+            <wp:extent cx="5343525" cy="3150235"/>
+            <wp:effectExtent l="0" t="0" r="9525" b="0"/>
+            <wp:wrapSquare wrapText="bothSides"/>
+            <wp:docPr id="3" name="image3.png"/>
+            <wp:cNvGraphicFramePr/>
+            <a:graphic xmlns:a="http://schemas.openxmlformats.org/drawingml/2006/main">
+              <a:graphicData uri="http://schemas.openxmlformats.org/drawingml/2006/picture">
+                <pic:pic xmlns:pic="http://schemas.openxmlformats.org/drawingml/2006/picture">
+                  <pic:nvPicPr>
+                    <pic:cNvPr id="0" name="image3.png"/>
+                    <pic:cNvPicPr preferRelativeResize="0"/>
+                  </pic:nvPicPr>
+                  <pic:blipFill rotWithShape="1">
+                    <a:blip r:embed="rId8">
+                      <a:extLst>
+                        <a:ext uri="{28A0092B-C50C-407E-A947-70E740481C1C}">
+                          <a14:useLocalDpi xmlns:a14="http://schemas.microsoft.com/office/drawing/2010/main" val="0"/>
+                        </a:ext>
+                      </a:extLst>
+                    </a:blip>
+                    <a:srcRect t="9816"/>
+                    <a:stretch/>
+                  </pic:blipFill>
+                  <pic:spPr bwMode="auto">
+                    <a:xfrm>
+                      <a:off x="0" y="0"/>
+                      <a:ext cx="5343525" cy="3150235"/>
+                    </a:xfrm>
+                    <a:prstGeom prst="rect">
+                      <a:avLst/>
+                    </a:prstGeom>
+                    <a:ln>
+                      <a:noFill/>
+                    </a:ln>
+                    <a:extLst>
+                      <a:ext uri="{53640926-AAD7-44D8-BBD7-CCE9431645EC}">
+                        <a14:shadowObscured xmlns:a14="http://schemas.microsoft.com/office/drawing/2010/main"/>
+                      </a:ext>
+                    </a:extLst>
+                  </pic:spPr>
+                </pic:pic>
+              </a:graphicData>
+            </a:graphic>
+            <wp14:sizeRelH relativeFrom="margin">
+              <wp14:pctWidth>0</wp14:pctWidth>
+            </wp14:sizeRelH>
+            <wp14:sizeRelV relativeFrom="margin">
+              <wp14:pctHeight>0</wp14:pctHeight>
+            </wp14:sizeRelV>
+          </wp:anchor>
+        </w:drawing>
+      </w:r>
+    </w:p>
+    <w:p>
+      <w:pPr>
+        <w:rPr>
+          <w:rFonts w:ascii="Times New Roman" w:eastAsia="Times New Roman" w:hAnsi="Times New Roman" w:cs="Times New Roman"/>
+          <w:color w:val="000000"/>
+          <w:sz w:val="24"/>
+          <w:szCs w:val="24"/>
+        </w:rPr>
+      </w:pPr>
+    </w:p>
+    <w:p>
+      <w:pPr>
+        <w:rPr>
+          <w:rFonts w:ascii="Times New Roman" w:eastAsia="Times New Roman" w:hAnsi="Times New Roman" w:cs="Times New Roman"/>
+          <w:color w:val="000000"/>
+          <w:sz w:val="24"/>
+          <w:szCs w:val="24"/>
+        </w:rPr>
+      </w:pPr>
+    </w:p>
+    <w:p>
+      <w:pPr>
+        <w:rPr>
+          <w:rFonts w:ascii="Times New Roman" w:eastAsia="Times New Roman" w:hAnsi="Times New Roman" w:cs="Times New Roman"/>
+          <w:color w:val="000000"/>
+          <w:sz w:val="24"/>
+          <w:szCs w:val="24"/>
+        </w:rPr>
+      </w:pPr>
+    </w:p>
+    <w:p>
+      <w:pPr>
+        <w:rPr>
+          <w:rFonts w:ascii="Times New Roman" w:eastAsia="Times New Roman" w:hAnsi="Times New Roman" w:cs="Times New Roman"/>
+          <w:color w:val="000000"/>
+          <w:sz w:val="24"/>
+          <w:szCs w:val="24"/>
+        </w:rPr>
+      </w:pPr>
+    </w:p>
+    <w:p>
+      <w:pPr>
+        <w:rPr>
+          <w:rFonts w:ascii="Times New Roman" w:eastAsia="Times New Roman" w:hAnsi="Times New Roman" w:cs="Times New Roman"/>
+          <w:color w:val="000000"/>
+          <w:sz w:val="24"/>
+          <w:szCs w:val="24"/>
+        </w:rPr>
+      </w:pPr>
+    </w:p>
+    <w:p>
+      <w:pPr>
+        <w:rPr>
+          <w:rFonts w:ascii="Times New Roman" w:eastAsia="Times New Roman" w:hAnsi="Times New Roman" w:cs="Times New Roman"/>
+          <w:color w:val="000000"/>
+          <w:sz w:val="24"/>
+          <w:szCs w:val="24"/>
+        </w:rPr>
+      </w:pPr>
+    </w:p>
+    <w:p>
+      <w:pPr>
+        <w:rPr>
+          <w:rFonts w:ascii="Times New Roman" w:eastAsia="Times New Roman" w:hAnsi="Times New Roman" w:cs="Times New Roman"/>
+          <w:color w:val="000000"/>
+          <w:sz w:val="24"/>
+          <w:szCs w:val="24"/>
+        </w:rPr>
+      </w:pPr>
+    </w:p>
+    <w:p>
+      <w:pPr>
+        <w:rPr>
+          <w:rFonts w:ascii="Times New Roman" w:eastAsia="Times New Roman" w:hAnsi="Times New Roman" w:cs="Times New Roman"/>
+          <w:color w:val="000000"/>
+          <w:sz w:val="24"/>
+          <w:szCs w:val="24"/>
+        </w:rPr>
+      </w:pPr>
+    </w:p>
+    <w:p>
+      <w:pPr>
+        <w:rPr>
+          <w:rFonts w:ascii="Times New Roman" w:eastAsia="Times New Roman" w:hAnsi="Times New Roman" w:cs="Times New Roman"/>
+          <w:color w:val="000000"/>
+          <w:sz w:val="24"/>
+          <w:szCs w:val="24"/>
+        </w:rPr>
+      </w:pPr>
+    </w:p>
+    <w:p>
+      <w:pPr>
+        <w:rPr>
+          <w:rFonts w:ascii="Times New Roman" w:eastAsia="Times New Roman" w:hAnsi="Times New Roman" w:cs="Times New Roman"/>
+          <w:color w:val="000000"/>
+          <w:sz w:val="24"/>
+          <w:szCs w:val="24"/>
+        </w:rPr>
+      </w:pPr>
+    </w:p>
+    <w:p>
+      <w:pPr>
+        <w:rPr>
+          <w:rFonts w:ascii="Times New Roman" w:eastAsia="Times New Roman" w:hAnsi="Times New Roman" w:cs="Times New Roman"/>
+          <w:color w:val="000000"/>
+          <w:sz w:val="24"/>
+          <w:szCs w:val="24"/>
+        </w:rPr>
+      </w:pPr>
+    </w:p>
+    <w:p>
+      <w:pPr>
+        <w:rPr>
+          <w:rFonts w:ascii="Times New Roman" w:eastAsia="Times New Roman" w:hAnsi="Times New Roman" w:cs="Times New Roman"/>
+          <w:color w:val="000000"/>
+          <w:sz w:val="24"/>
+          <w:szCs w:val="24"/>
+        </w:rPr>
+      </w:pPr>
+    </w:p>
+    <w:p>
+      <w:pPr>
+        <w:rPr>
+          <w:rFonts w:ascii="Times New Roman" w:eastAsia="Times New Roman" w:hAnsi="Times New Roman" w:cs="Times New Roman"/>
+          <w:color w:val="000000"/>
+          <w:sz w:val="24"/>
+          <w:szCs w:val="24"/>
+        </w:rPr>
+      </w:pPr>
+    </w:p>
+    <w:p>
+      <w:pPr>
+        <w:rPr>
+          <w:rFonts w:ascii="Times New Roman" w:eastAsia="Times New Roman" w:hAnsi="Times New Roman" w:cs="Times New Roman"/>
+          <w:color w:val="000000"/>
+          <w:sz w:val="24"/>
+          <w:szCs w:val="24"/>
+        </w:rPr>
+      </w:pPr>
+    </w:p>
+    <w:p>
+      <w:pPr>
+        <w:rPr>
+          <w:rFonts w:ascii="Times New Roman" w:eastAsia="Times New Roman" w:hAnsi="Times New Roman" w:cs="Times New Roman"/>
+          <w:color w:val="000000"/>
+          <w:sz w:val="24"/>
+          <w:szCs w:val="24"/>
+        </w:rPr>
+      </w:pPr>
+    </w:p>
+    <w:p>
+      <w:pPr>
+        <w:rPr>
+          <w:rFonts w:ascii="Times New Roman" w:eastAsia="Times New Roman" w:hAnsi="Times New Roman" w:cs="Times New Roman"/>
+          <w:color w:val="000000"/>
+          <w:sz w:val="24"/>
+          <w:szCs w:val="24"/>
+        </w:rPr>
+      </w:pPr>
+    </w:p>
+    <w:p>
+      <w:pPr>
+        <w:rPr>
+          <w:rFonts w:ascii="Times New Roman" w:eastAsia="Times New Roman" w:hAnsi="Times New Roman" w:cs="Times New Roman"/>
+          <w:color w:val="000000"/>
+          <w:sz w:val="24"/>
+          <w:szCs w:val="24"/>
+        </w:rPr>
+      </w:pPr>
+    </w:p>
+    <w:p>
+      <w:pPr>
+        <w:pStyle w:val="Ttulo1"/>
+      </w:pPr>
+      <w:bookmarkStart w:id="3" w:name="_Toc180529975"/>
+      <w:r>
+        <w:t>CU004: Realizar pago</w:t>
+      </w:r>
+      <w:bookmarkEnd w:id="3"/>
+    </w:p>
+    <w:p>
+      <w:pPr>
+        <w:rPr>
+          <w:rFonts w:ascii="Times New Roman" w:eastAsia="Times New Roman" w:hAnsi="Times New Roman" w:cs="Times New Roman"/>
+          <w:color w:val="000000"/>
+          <w:sz w:val="24"/>
+          <w:szCs w:val="24"/>
+        </w:rPr>
+      </w:pPr>
+      <w:r>
+        <w:rPr>
+          <w:noProof/>
+        </w:rPr>
+        <w:drawing>
+          <wp:anchor distT="0" distB="0" distL="114300" distR="114300" simplePos="0" relativeHeight="251660288" behindDoc="0" locked="0" layoutInCell="1" allowOverlap="1" wp14:anchorId="3E4DD335" wp14:editId="4F2BD1E4">
+            <wp:simplePos x="0" y="0"/>
+            <wp:positionH relativeFrom="margin">
+              <wp:posOffset>418465</wp:posOffset>
+            </wp:positionH>
+            <wp:positionV relativeFrom="margin">
+              <wp:posOffset>4533900</wp:posOffset>
+            </wp:positionV>
+            <wp:extent cx="5359400" cy="3166110"/>
+            <wp:effectExtent l="0" t="0" r="0" b="0"/>
+            <wp:wrapSquare wrapText="bothSides"/>
+            <wp:docPr id="4" name="image4.png"/>
+            <wp:cNvGraphicFramePr/>
+            <a:graphic xmlns:a="http://schemas.openxmlformats.org/drawingml/2006/main">
+              <a:graphicData uri="http://schemas.openxmlformats.org/drawingml/2006/picture">
+                <pic:pic xmlns:pic="http://schemas.openxmlformats.org/drawingml/2006/picture">
+                  <pic:nvPicPr>
+                    <pic:cNvPr id="0" name="image4.png"/>
+                    <pic:cNvPicPr preferRelativeResize="0"/>
+                  </pic:nvPicPr>
+                  <pic:blipFill rotWithShape="1">
+                    <a:blip r:embed="rId9">
+                      <a:extLst>
+                        <a:ext uri="{28A0092B-C50C-407E-A947-70E740481C1C}">
+                          <a14:useLocalDpi xmlns:a14="http://schemas.microsoft.com/office/drawing/2010/main" val="0"/>
+                        </a:ext>
+                      </a:extLst>
+                    </a:blip>
+                    <a:srcRect t="7426"/>
+                    <a:stretch/>
+                  </pic:blipFill>
+                  <pic:spPr bwMode="auto">
+                    <a:xfrm>
+                      <a:off x="0" y="0"/>
+                      <a:ext cx="5359400" cy="3166110"/>
+                    </a:xfrm>
+                    <a:prstGeom prst="rect">
+                      <a:avLst/>
+                    </a:prstGeom>
+                    <a:ln>
+                      <a:noFill/>
+                    </a:ln>
+                    <a:extLst>
+                      <a:ext uri="{53640926-AAD7-44D8-BBD7-CCE9431645EC}">
+                        <a14:shadowObscured xmlns:a14="http://schemas.microsoft.com/office/drawing/2010/main"/>
+                      </a:ext>
+                    </a:extLst>
+                  </pic:spPr>
+                </pic:pic>
+              </a:graphicData>
+            </a:graphic>
+            <wp14:sizeRelH relativeFrom="margin">
+              <wp14:pctWidth>0</wp14:pctWidth>
+            </wp14:sizeRelH>
+            <wp14:sizeRelV relativeFrom="margin">
+              <wp14:pctHeight>0</wp14:pctHeight>
+            </wp14:sizeRelV>
+          </wp:anchor>
+        </w:drawing>
+      </w:r>
+    </w:p>
+    <w:p>
+      <w:pPr>
+        <w:pBdr>
+          <w:top w:val="nil"/>
+          <w:left w:val="nil"/>
+          <w:bottom w:val="nil"/>
+          <w:right w:val="nil"/>
+          <w:between w:val="nil"/>
+        </w:pBdr>
+        <w:ind w:left="720"/>
+        <w:rPr>
+          <w:rFonts w:ascii="Times New Roman" w:eastAsia="Times New Roman" w:hAnsi="Times New Roman" w:cs="Times New Roman"/>
+          <w:color w:val="000000"/>
+          <w:sz w:val="24"/>
+          <w:szCs w:val="24"/>
+        </w:rPr>
+      </w:pPr>
+    </w:p>
+    <w:p>
+      <w:pPr>
+        <w:pBdr>
+          <w:top w:val="nil"/>
+          <w:left w:val="nil"/>
+          <w:bottom w:val="nil"/>
+          <w:right w:val="nil"/>
+          <w:between w:val="nil"/>
+        </w:pBdr>
+        <w:ind w:left="720"/>
+        <w:rPr>
+          <w:rFonts w:ascii="Times New Roman" w:eastAsia="Times New Roman" w:hAnsi="Times New Roman" w:cs="Times New Roman"/>
+          <w:color w:val="000000"/>
+          <w:sz w:val="24"/>
+          <w:szCs w:val="24"/>
+        </w:rPr>
+      </w:pPr>
+    </w:p>
+    <w:p>
+      <w:pPr>
+        <w:pBdr>
+          <w:top w:val="nil"/>
+          <w:left w:val="nil"/>
+          <w:bottom w:val="nil"/>
+          <w:right w:val="nil"/>
+          <w:between w:val="nil"/>
+        </w:pBdr>
+        <w:ind w:left="720"/>
+        <w:rPr>
+          <w:rFonts w:ascii="Times New Roman" w:eastAsia="Times New Roman" w:hAnsi="Times New Roman" w:cs="Times New Roman"/>
+          <w:color w:val="000000"/>
+          <w:sz w:val="24"/>
+          <w:szCs w:val="24"/>
+        </w:rPr>
+      </w:pPr>
+    </w:p>
+    <w:p>
+      <w:pPr>
+        <w:pBdr>
+          <w:top w:val="nil"/>
+          <w:left w:val="nil"/>
+          <w:bottom w:val="nil"/>
+          <w:right w:val="nil"/>
+          <w:between w:val="nil"/>
+        </w:pBdr>
+        <w:ind w:left="720"/>
+        <w:rPr>
+          <w:rFonts w:ascii="Times New Roman" w:eastAsia="Times New Roman" w:hAnsi="Times New Roman" w:cs="Times New Roman"/>
+          <w:color w:val="000000"/>
+          <w:sz w:val="24"/>
+          <w:szCs w:val="24"/>
+        </w:rPr>
+      </w:pPr>
+    </w:p>
+    <w:p>
+      <w:pPr>
+        <w:pBdr>
+          <w:top w:val="nil"/>
+          <w:left w:val="nil"/>
+          <w:bottom w:val="nil"/>
+          <w:right w:val="nil"/>
+          <w:between w:val="nil"/>
+        </w:pBdr>
+        <w:ind w:left="720"/>
+        <w:rPr>
+          <w:rFonts w:ascii="Times New Roman" w:eastAsia="Times New Roman" w:hAnsi="Times New Roman" w:cs="Times New Roman"/>
+          <w:color w:val="000000"/>
+          <w:sz w:val="24"/>
+          <w:szCs w:val="24"/>
+        </w:rPr>
+      </w:pPr>
+    </w:p>
+    <w:p>
+      <w:pPr>
+        <w:pStyle w:val="Ttulo1"/>
+      </w:pPr>
+      <w:bookmarkStart w:id="4" w:name="_Toc180529976"/>
+      <w:r>
+        <w:lastRenderedPageBreak/>
+        <w:t>CU005: Realizar encuesta</w:t>
+      </w:r>
+      <w:bookmarkEnd w:id="4"/>
+    </w:p>
+    <w:p/>
+    <w:p>
+      <w:r>
+        <w:rPr>
+          <w:noProof/>
+        </w:rPr>
+        <w:drawing>
+          <wp:anchor distT="0" distB="0" distL="114300" distR="114300" simplePos="0" relativeHeight="251661312" behindDoc="0" locked="0" layoutInCell="1" allowOverlap="1" wp14:anchorId="535A2322" wp14:editId="3475B24E">
+            <wp:simplePos x="0" y="0"/>
+            <wp:positionH relativeFrom="margin">
+              <wp:align>right</wp:align>
+            </wp:positionH>
+            <wp:positionV relativeFrom="margin">
+              <wp:posOffset>391432</wp:posOffset>
+            </wp:positionV>
+            <wp:extent cx="5317490" cy="3187065"/>
+            <wp:effectExtent l="0" t="0" r="0" b="0"/>
+            <wp:wrapSquare wrapText="bothSides"/>
+            <wp:docPr id="1" name="image2.png"/>
+            <wp:cNvGraphicFramePr/>
+            <a:graphic xmlns:a="http://schemas.openxmlformats.org/drawingml/2006/main">
+              <a:graphicData uri="http://schemas.openxmlformats.org/drawingml/2006/picture">
+                <pic:pic xmlns:pic="http://schemas.openxmlformats.org/drawingml/2006/picture">
+                  <pic:nvPicPr>
+                    <pic:cNvPr id="0" name="image2.png"/>
+                    <pic:cNvPicPr preferRelativeResize="0"/>
+                  </pic:nvPicPr>
+                  <pic:blipFill rotWithShape="1">
+                    <a:blip r:embed="rId10">
+                      <a:extLst>
+                        <a:ext uri="{28A0092B-C50C-407E-A947-70E740481C1C}">
+                          <a14:useLocalDpi xmlns:a14="http://schemas.microsoft.com/office/drawing/2010/main" val="0"/>
+                        </a:ext>
+                      </a:extLst>
+                    </a:blip>
+                    <a:srcRect t="7454"/>
+                    <a:stretch/>
+                  </pic:blipFill>
+                  <pic:spPr bwMode="auto">
+                    <a:xfrm>
+                      <a:off x="0" y="0"/>
+                      <a:ext cx="5317490" cy="3187065"/>
+                    </a:xfrm>
+                    <a:prstGeom prst="rect">
+                      <a:avLst/>
+                    </a:prstGeom>
+                    <a:ln>
+                      <a:noFill/>
+                    </a:ln>
+                    <a:extLst>
+                      <a:ext uri="{53640926-AAD7-44D8-BBD7-CCE9431645EC}">
+                        <a14:shadowObscured xmlns:a14="http://schemas.microsoft.com/office/drawing/2010/main"/>
+                      </a:ext>
+                    </a:extLst>
+                  </pic:spPr>
+                </pic:pic>
+              </a:graphicData>
+            </a:graphic>
+            <wp14:sizeRelH relativeFrom="margin">
+              <wp14:pctWidth>0</wp14:pctWidth>
+            </wp14:sizeRelH>
+            <wp14:sizeRelV relativeFrom="margin">
+              <wp14:pctHeight>0</wp14:pctHeight>
+            </wp14:sizeRelV>
+          </wp:anchor>
+        </w:drawing>
+      </w:r>
+    </w:p>
+    <w:p/>
+    <w:p/>
+    <w:p/>
+    <w:p/>
+    <w:p/>
+    <w:p/>
+    <w:p/>
+    <w:p/>
+    <w:p/>
+    <w:p/>
+    <w:p/>
+    <w:p/>
+    <w:p/>
+    <w:p/>
+    <w:p/>
+    <w:p/>
     <w:p/>
     <w:p/>
     <w:p/>
@@ -3157,6 +3004,78 @@
     </w:p>
     <w:p>
       <w:pPr>
+        <w:rPr>
+          <w:rFonts w:ascii="Times New Roman" w:eastAsia="Times New Roman" w:hAnsi="Times New Roman" w:cs="Times New Roman"/>
+          <w:sz w:val="24"/>
+          <w:szCs w:val="24"/>
+        </w:rPr>
+      </w:pPr>
+    </w:p>
+    <w:p>
+      <w:pPr>
+        <w:rPr>
+          <w:rFonts w:ascii="Times New Roman" w:eastAsia="Times New Roman" w:hAnsi="Times New Roman" w:cs="Times New Roman"/>
+          <w:sz w:val="24"/>
+          <w:szCs w:val="24"/>
+        </w:rPr>
+      </w:pPr>
+    </w:p>
+    <w:p>
+      <w:pPr>
+        <w:rPr>
+          <w:rFonts w:ascii="Times New Roman" w:eastAsia="Times New Roman" w:hAnsi="Times New Roman" w:cs="Times New Roman"/>
+          <w:sz w:val="24"/>
+          <w:szCs w:val="24"/>
+        </w:rPr>
+      </w:pPr>
+    </w:p>
+    <w:p>
+      <w:pPr>
+        <w:rPr>
+          <w:rFonts w:ascii="Times New Roman" w:eastAsia="Times New Roman" w:hAnsi="Times New Roman" w:cs="Times New Roman"/>
+          <w:sz w:val="24"/>
+          <w:szCs w:val="24"/>
+        </w:rPr>
+      </w:pPr>
+    </w:p>
+    <w:p>
+      <w:pPr>
+        <w:rPr>
+          <w:rFonts w:ascii="Times New Roman" w:eastAsia="Times New Roman" w:hAnsi="Times New Roman" w:cs="Times New Roman"/>
+          <w:sz w:val="24"/>
+          <w:szCs w:val="24"/>
+        </w:rPr>
+      </w:pPr>
+    </w:p>
+    <w:p>
+      <w:pPr>
+        <w:rPr>
+          <w:rFonts w:ascii="Times New Roman" w:eastAsia="Times New Roman" w:hAnsi="Times New Roman" w:cs="Times New Roman"/>
+          <w:sz w:val="24"/>
+          <w:szCs w:val="24"/>
+        </w:rPr>
+      </w:pPr>
+    </w:p>
+    <w:p>
+      <w:pPr>
+        <w:rPr>
+          <w:rFonts w:ascii="Times New Roman" w:eastAsia="Times New Roman" w:hAnsi="Times New Roman" w:cs="Times New Roman"/>
+          <w:sz w:val="24"/>
+          <w:szCs w:val="24"/>
+        </w:rPr>
+      </w:pPr>
+    </w:p>
+    <w:p>
+      <w:pPr>
+        <w:rPr>
+          <w:rFonts w:ascii="Times New Roman" w:eastAsia="Times New Roman" w:hAnsi="Times New Roman" w:cs="Times New Roman"/>
+          <w:sz w:val="24"/>
+          <w:szCs w:val="24"/>
+        </w:rPr>
+      </w:pPr>
+    </w:p>
+    <w:p>
+      <w:pPr>
         <w:pStyle w:val="Ttulo1"/>
       </w:pPr>
       <w:bookmarkStart w:id="6" w:name="_Toc180529978"/>
@@ -3336,7 +3255,6 @@
       </w:pPr>
       <w:bookmarkStart w:id="10" w:name="_Toc180529982"/>
       <w:r>
-        <w:lastRenderedPageBreak/>
         <w:t>CU011: Ver notificación</w:t>
       </w:r>
       <w:bookmarkEnd w:id="10"/>

</xml_diff>

<commit_message>
caso de uso 6 ventana
</commit_message>
<xml_diff>
--- a/Desarrollo/MentalSync/Analisis/SGCSM-DDW.docx
+++ b/Desarrollo/MentalSync/Analisis/SGCSM-DDW.docx
@@ -1252,7 +1252,7 @@
                 <w:sz w:val="24"/>
                 <w:szCs w:val="24"/>
               </w:rPr>
-              <w:t>5</w:t>
+              <w:t>6</w:t>
             </w:r>
             <w:r>
               <w:rPr>
@@ -1367,7 +1367,7 @@
                 <w:sz w:val="24"/>
                 <w:szCs w:val="24"/>
               </w:rPr>
-              <w:t>5</w:t>
+              <w:t>6</w:t>
             </w:r>
             <w:r>
               <w:rPr>
@@ -1482,7 +1482,7 @@
                 <w:sz w:val="24"/>
                 <w:szCs w:val="24"/>
               </w:rPr>
-              <w:t>5</w:t>
+              <w:t>6</w:t>
             </w:r>
             <w:r>
               <w:rPr>
@@ -1597,7 +1597,7 @@
                 <w:sz w:val="24"/>
                 <w:szCs w:val="24"/>
               </w:rPr>
-              <w:t>5</w:t>
+              <w:t>6</w:t>
             </w:r>
             <w:r>
               <w:rPr>
@@ -1972,6 +1972,9 @@
     </w:sdt>
     <w:p>
       <w:pPr>
+        <w:tabs>
+          <w:tab w:val="left" w:pos="6540"/>
+        </w:tabs>
         <w:rPr>
           <w:rFonts w:ascii="Times New Roman" w:eastAsia="Times New Roman" w:hAnsi="Times New Roman" w:cs="Times New Roman"/>
           <w:b/>
@@ -1979,6 +1982,15 @@
           <w:szCs w:val="32"/>
         </w:rPr>
       </w:pPr>
+      <w:r>
+        <w:rPr>
+          <w:rFonts w:ascii="Times New Roman" w:eastAsia="Times New Roman" w:hAnsi="Times New Roman" w:cs="Times New Roman"/>
+          <w:b/>
+          <w:sz w:val="32"/>
+          <w:szCs w:val="32"/>
+        </w:rPr>
+        <w:tab/>
+      </w:r>
     </w:p>
     <w:p>
       <w:pPr>
@@ -2154,6 +2166,7 @@
       <w:r>
         <w:rPr>
           <w:rFonts w:ascii="Times New Roman" w:eastAsia="Times New Roman" w:hAnsi="Times New Roman" w:cs="Times New Roman"/>
+          <w:noProof/>
           <w:color w:val="000000"/>
           <w:sz w:val="24"/>
           <w:szCs w:val="24"/>
@@ -2992,6 +3005,183 @@
           <w:szCs w:val="24"/>
         </w:rPr>
       </w:pPr>
+      <w:r>
+        <w:rPr>
+          <w:rFonts w:ascii="Times New Roman" w:eastAsia="Times New Roman" w:hAnsi="Times New Roman" w:cs="Times New Roman"/>
+          <w:sz w:val="24"/>
+          <w:szCs w:val="24"/>
+        </w:rPr>
+        <w:drawing>
+          <wp:anchor distT="0" distB="0" distL="114300" distR="114300" simplePos="0" relativeHeight="251663360" behindDoc="0" locked="0" layoutInCell="1" allowOverlap="1" wp14:anchorId="0B6AF140" wp14:editId="369E8926">
+            <wp:simplePos x="0" y="0"/>
+            <wp:positionH relativeFrom="margin">
+              <wp:align>right</wp:align>
+            </wp:positionH>
+            <wp:positionV relativeFrom="margin">
+              <wp:posOffset>4394835</wp:posOffset>
+            </wp:positionV>
+            <wp:extent cx="5288915" cy="3105785"/>
+            <wp:effectExtent l="0" t="0" r="6985" b="0"/>
+            <wp:wrapSquare wrapText="bothSides"/>
+            <wp:docPr id="1846072200" name="Imagen 1"/>
+            <wp:cNvGraphicFramePr>
+              <a:graphicFrameLocks xmlns:a="http://schemas.openxmlformats.org/drawingml/2006/main" noChangeAspect="1"/>
+            </wp:cNvGraphicFramePr>
+            <a:graphic xmlns:a="http://schemas.openxmlformats.org/drawingml/2006/main">
+              <a:graphicData uri="http://schemas.openxmlformats.org/drawingml/2006/picture">
+                <pic:pic xmlns:pic="http://schemas.openxmlformats.org/drawingml/2006/picture">
+                  <pic:nvPicPr>
+                    <pic:cNvPr id="1846072200" name=""/>
+                    <pic:cNvPicPr/>
+                  </pic:nvPicPr>
+                  <pic:blipFill rotWithShape="1">
+                    <a:blip r:embed="rId11">
+                      <a:extLst>
+                        <a:ext uri="{28A0092B-C50C-407E-A947-70E740481C1C}">
+                          <a14:useLocalDpi xmlns:a14="http://schemas.microsoft.com/office/drawing/2010/main" val="0"/>
+                        </a:ext>
+                      </a:extLst>
+                    </a:blip>
+                    <a:srcRect t="7822"/>
+                    <a:stretch/>
+                  </pic:blipFill>
+                  <pic:spPr bwMode="auto">
+                    <a:xfrm>
+                      <a:off x="0" y="0"/>
+                      <a:ext cx="5288915" cy="3105785"/>
+                    </a:xfrm>
+                    <a:prstGeom prst="rect">
+                      <a:avLst/>
+                    </a:prstGeom>
+                    <a:ln>
+                      <a:noFill/>
+                    </a:ln>
+                    <a:extLst>
+                      <a:ext uri="{53640926-AAD7-44D8-BBD7-CCE9431645EC}">
+                        <a14:shadowObscured xmlns:a14="http://schemas.microsoft.com/office/drawing/2010/main"/>
+                      </a:ext>
+                    </a:extLst>
+                  </pic:spPr>
+                </pic:pic>
+              </a:graphicData>
+            </a:graphic>
+            <wp14:sizeRelH relativeFrom="margin">
+              <wp14:pctWidth>0</wp14:pctWidth>
+            </wp14:sizeRelH>
+            <wp14:sizeRelV relativeFrom="margin">
+              <wp14:pctHeight>0</wp14:pctHeight>
+            </wp14:sizeRelV>
+          </wp:anchor>
+        </w:drawing>
+      </w:r>
+    </w:p>
+    <w:p>
+      <w:pPr>
+        <w:rPr>
+          <w:rFonts w:ascii="Times New Roman" w:eastAsia="Times New Roman" w:hAnsi="Times New Roman" w:cs="Times New Roman"/>
+          <w:sz w:val="24"/>
+          <w:szCs w:val="24"/>
+        </w:rPr>
+      </w:pPr>
+    </w:p>
+    <w:p>
+      <w:pPr>
+        <w:rPr>
+          <w:rFonts w:ascii="Times New Roman" w:eastAsia="Times New Roman" w:hAnsi="Times New Roman" w:cs="Times New Roman"/>
+          <w:sz w:val="24"/>
+          <w:szCs w:val="24"/>
+        </w:rPr>
+      </w:pPr>
+    </w:p>
+    <w:p>
+      <w:pPr>
+        <w:rPr>
+          <w:rFonts w:ascii="Times New Roman" w:eastAsia="Times New Roman" w:hAnsi="Times New Roman" w:cs="Times New Roman"/>
+          <w:sz w:val="24"/>
+          <w:szCs w:val="24"/>
+        </w:rPr>
+      </w:pPr>
+    </w:p>
+    <w:p>
+      <w:pPr>
+        <w:rPr>
+          <w:rFonts w:ascii="Times New Roman" w:eastAsia="Times New Roman" w:hAnsi="Times New Roman" w:cs="Times New Roman"/>
+          <w:sz w:val="24"/>
+          <w:szCs w:val="24"/>
+        </w:rPr>
+      </w:pPr>
+    </w:p>
+    <w:p>
+      <w:pPr>
+        <w:rPr>
+          <w:rFonts w:ascii="Times New Roman" w:eastAsia="Times New Roman" w:hAnsi="Times New Roman" w:cs="Times New Roman"/>
+          <w:sz w:val="24"/>
+          <w:szCs w:val="24"/>
+        </w:rPr>
+      </w:pPr>
+    </w:p>
+    <w:p>
+      <w:pPr>
+        <w:rPr>
+          <w:rFonts w:ascii="Times New Roman" w:eastAsia="Times New Roman" w:hAnsi="Times New Roman" w:cs="Times New Roman"/>
+          <w:sz w:val="24"/>
+          <w:szCs w:val="24"/>
+        </w:rPr>
+      </w:pPr>
+    </w:p>
+    <w:p>
+      <w:pPr>
+        <w:rPr>
+          <w:rFonts w:ascii="Times New Roman" w:eastAsia="Times New Roman" w:hAnsi="Times New Roman" w:cs="Times New Roman"/>
+          <w:sz w:val="24"/>
+          <w:szCs w:val="24"/>
+        </w:rPr>
+      </w:pPr>
+    </w:p>
+    <w:p>
+      <w:pPr>
+        <w:rPr>
+          <w:rFonts w:ascii="Times New Roman" w:eastAsia="Times New Roman" w:hAnsi="Times New Roman" w:cs="Times New Roman"/>
+          <w:sz w:val="24"/>
+          <w:szCs w:val="24"/>
+        </w:rPr>
+      </w:pPr>
+    </w:p>
+    <w:p>
+      <w:pPr>
+        <w:rPr>
+          <w:rFonts w:ascii="Times New Roman" w:eastAsia="Times New Roman" w:hAnsi="Times New Roman" w:cs="Times New Roman"/>
+          <w:sz w:val="24"/>
+          <w:szCs w:val="24"/>
+        </w:rPr>
+      </w:pPr>
+    </w:p>
+    <w:p>
+      <w:pPr>
+        <w:rPr>
+          <w:rFonts w:ascii="Times New Roman" w:eastAsia="Times New Roman" w:hAnsi="Times New Roman" w:cs="Times New Roman"/>
+          <w:sz w:val="24"/>
+          <w:szCs w:val="24"/>
+        </w:rPr>
+      </w:pPr>
+    </w:p>
+    <w:p>
+      <w:pPr>
+        <w:rPr>
+          <w:rFonts w:ascii="Times New Roman" w:eastAsia="Times New Roman" w:hAnsi="Times New Roman" w:cs="Times New Roman"/>
+          <w:sz w:val="24"/>
+          <w:szCs w:val="24"/>
+        </w:rPr>
+      </w:pPr>
+    </w:p>
+    <w:p>
+      <w:pPr>
+        <w:rPr>
+          <w:rFonts w:ascii="Times New Roman" w:eastAsia="Times New Roman" w:hAnsi="Times New Roman" w:cs="Times New Roman"/>
+          <w:sz w:val="24"/>
+          <w:szCs w:val="24"/>
+        </w:rPr>
+      </w:pPr>
     </w:p>
     <w:p>
       <w:pPr>
@@ -3080,6 +3270,7 @@
       </w:pPr>
       <w:bookmarkStart w:id="6" w:name="_Toc180529978"/>
       <w:r>
+        <w:lastRenderedPageBreak/>
         <w:t>CU007: Asistir cita online</w:t>
       </w:r>
       <w:bookmarkEnd w:id="6"/>

</xml_diff>

<commit_message>
caso de uso 7 ventana
</commit_message>
<xml_diff>
--- a/Desarrollo/MentalSync/Analisis/SGCSM-DDW.docx
+++ b/Desarrollo/MentalSync/Analisis/SGCSM-DDW.docx
@@ -3008,6 +3008,7 @@
       <w:r>
         <w:rPr>
           <w:rFonts w:ascii="Times New Roman" w:eastAsia="Times New Roman" w:hAnsi="Times New Roman" w:cs="Times New Roman"/>
+          <w:noProof/>
           <w:sz w:val="24"/>
           <w:szCs w:val="24"/>
         </w:rPr>
@@ -3274,6 +3275,219 @@
         <w:t>CU007: Asistir cita online</w:t>
       </w:r>
       <w:bookmarkEnd w:id="6"/>
+    </w:p>
+    <w:p>
+      <w:pPr>
+        <w:rPr>
+          <w:rFonts w:ascii="Times New Roman" w:eastAsia="Times New Roman" w:hAnsi="Times New Roman" w:cs="Times New Roman"/>
+          <w:sz w:val="24"/>
+          <w:szCs w:val="24"/>
+        </w:rPr>
+      </w:pPr>
+    </w:p>
+    <w:p>
+      <w:pPr>
+        <w:rPr>
+          <w:rFonts w:ascii="Times New Roman" w:eastAsia="Times New Roman" w:hAnsi="Times New Roman" w:cs="Times New Roman"/>
+          <w:sz w:val="24"/>
+          <w:szCs w:val="24"/>
+        </w:rPr>
+      </w:pPr>
+      <w:r>
+        <w:rPr>
+          <w:rFonts w:ascii="Times New Roman" w:eastAsia="Times New Roman" w:hAnsi="Times New Roman" w:cs="Times New Roman"/>
+          <w:sz w:val="24"/>
+          <w:szCs w:val="24"/>
+        </w:rPr>
+        <w:drawing>
+          <wp:anchor distT="0" distB="0" distL="114300" distR="114300" simplePos="0" relativeHeight="251664384" behindDoc="0" locked="0" layoutInCell="1" allowOverlap="1" wp14:anchorId="77B24E90" wp14:editId="4183DCFF">
+            <wp:simplePos x="0" y="0"/>
+            <wp:positionH relativeFrom="margin">
+              <wp:align>right</wp:align>
+            </wp:positionH>
+            <wp:positionV relativeFrom="margin">
+              <wp:posOffset>410210</wp:posOffset>
+            </wp:positionV>
+            <wp:extent cx="5263515" cy="3102610"/>
+            <wp:effectExtent l="0" t="0" r="0" b="2540"/>
+            <wp:wrapSquare wrapText="bothSides"/>
+            <wp:docPr id="1921095508" name="Imagen 1"/>
+            <wp:cNvGraphicFramePr>
+              <a:graphicFrameLocks xmlns:a="http://schemas.openxmlformats.org/drawingml/2006/main" noChangeAspect="1"/>
+            </wp:cNvGraphicFramePr>
+            <a:graphic xmlns:a="http://schemas.openxmlformats.org/drawingml/2006/main">
+              <a:graphicData uri="http://schemas.openxmlformats.org/drawingml/2006/picture">
+                <pic:pic xmlns:pic="http://schemas.openxmlformats.org/drawingml/2006/picture">
+                  <pic:nvPicPr>
+                    <pic:cNvPr id="1921095508" name=""/>
+                    <pic:cNvPicPr/>
+                  </pic:nvPicPr>
+                  <pic:blipFill rotWithShape="1">
+                    <a:blip r:embed="rId12">
+                      <a:extLst>
+                        <a:ext uri="{28A0092B-C50C-407E-A947-70E740481C1C}">
+                          <a14:useLocalDpi xmlns:a14="http://schemas.microsoft.com/office/drawing/2010/main" val="0"/>
+                        </a:ext>
+                      </a:extLst>
+                    </a:blip>
+                    <a:srcRect t="7474"/>
+                    <a:stretch/>
+                  </pic:blipFill>
+                  <pic:spPr bwMode="auto">
+                    <a:xfrm>
+                      <a:off x="0" y="0"/>
+                      <a:ext cx="5263515" cy="3102610"/>
+                    </a:xfrm>
+                    <a:prstGeom prst="rect">
+                      <a:avLst/>
+                    </a:prstGeom>
+                    <a:ln>
+                      <a:noFill/>
+                    </a:ln>
+                    <a:extLst>
+                      <a:ext uri="{53640926-AAD7-44D8-BBD7-CCE9431645EC}">
+                        <a14:shadowObscured xmlns:a14="http://schemas.microsoft.com/office/drawing/2010/main"/>
+                      </a:ext>
+                    </a:extLst>
+                  </pic:spPr>
+                </pic:pic>
+              </a:graphicData>
+            </a:graphic>
+            <wp14:sizeRelH relativeFrom="margin">
+              <wp14:pctWidth>0</wp14:pctWidth>
+            </wp14:sizeRelH>
+            <wp14:sizeRelV relativeFrom="margin">
+              <wp14:pctHeight>0</wp14:pctHeight>
+            </wp14:sizeRelV>
+          </wp:anchor>
+        </w:drawing>
+      </w:r>
+    </w:p>
+    <w:p>
+      <w:pPr>
+        <w:rPr>
+          <w:rFonts w:ascii="Times New Roman" w:eastAsia="Times New Roman" w:hAnsi="Times New Roman" w:cs="Times New Roman"/>
+          <w:sz w:val="24"/>
+          <w:szCs w:val="24"/>
+        </w:rPr>
+      </w:pPr>
+    </w:p>
+    <w:p>
+      <w:pPr>
+        <w:rPr>
+          <w:rFonts w:ascii="Times New Roman" w:eastAsia="Times New Roman" w:hAnsi="Times New Roman" w:cs="Times New Roman"/>
+          <w:sz w:val="24"/>
+          <w:szCs w:val="24"/>
+        </w:rPr>
+      </w:pPr>
+    </w:p>
+    <w:p>
+      <w:pPr>
+        <w:rPr>
+          <w:rFonts w:ascii="Times New Roman" w:eastAsia="Times New Roman" w:hAnsi="Times New Roman" w:cs="Times New Roman"/>
+          <w:sz w:val="24"/>
+          <w:szCs w:val="24"/>
+        </w:rPr>
+      </w:pPr>
+    </w:p>
+    <w:p>
+      <w:pPr>
+        <w:rPr>
+          <w:rFonts w:ascii="Times New Roman" w:eastAsia="Times New Roman" w:hAnsi="Times New Roman" w:cs="Times New Roman"/>
+          <w:sz w:val="24"/>
+          <w:szCs w:val="24"/>
+        </w:rPr>
+      </w:pPr>
+    </w:p>
+    <w:p>
+      <w:pPr>
+        <w:rPr>
+          <w:rFonts w:ascii="Times New Roman" w:eastAsia="Times New Roman" w:hAnsi="Times New Roman" w:cs="Times New Roman"/>
+          <w:sz w:val="24"/>
+          <w:szCs w:val="24"/>
+        </w:rPr>
+      </w:pPr>
+    </w:p>
+    <w:p>
+      <w:pPr>
+        <w:rPr>
+          <w:rFonts w:ascii="Times New Roman" w:eastAsia="Times New Roman" w:hAnsi="Times New Roman" w:cs="Times New Roman"/>
+          <w:sz w:val="24"/>
+          <w:szCs w:val="24"/>
+        </w:rPr>
+      </w:pPr>
+    </w:p>
+    <w:p>
+      <w:pPr>
+        <w:rPr>
+          <w:rFonts w:ascii="Times New Roman" w:eastAsia="Times New Roman" w:hAnsi="Times New Roman" w:cs="Times New Roman"/>
+          <w:sz w:val="24"/>
+          <w:szCs w:val="24"/>
+        </w:rPr>
+      </w:pPr>
+    </w:p>
+    <w:p>
+      <w:pPr>
+        <w:rPr>
+          <w:rFonts w:ascii="Times New Roman" w:eastAsia="Times New Roman" w:hAnsi="Times New Roman" w:cs="Times New Roman"/>
+          <w:sz w:val="24"/>
+          <w:szCs w:val="24"/>
+        </w:rPr>
+      </w:pPr>
+    </w:p>
+    <w:p>
+      <w:pPr>
+        <w:rPr>
+          <w:rFonts w:ascii="Times New Roman" w:eastAsia="Times New Roman" w:hAnsi="Times New Roman" w:cs="Times New Roman"/>
+          <w:sz w:val="24"/>
+          <w:szCs w:val="24"/>
+        </w:rPr>
+      </w:pPr>
+    </w:p>
+    <w:p>
+      <w:pPr>
+        <w:rPr>
+          <w:rFonts w:ascii="Times New Roman" w:eastAsia="Times New Roman" w:hAnsi="Times New Roman" w:cs="Times New Roman"/>
+          <w:sz w:val="24"/>
+          <w:szCs w:val="24"/>
+        </w:rPr>
+      </w:pPr>
+    </w:p>
+    <w:p>
+      <w:pPr>
+        <w:rPr>
+          <w:rFonts w:ascii="Times New Roman" w:eastAsia="Times New Roman" w:hAnsi="Times New Roman" w:cs="Times New Roman"/>
+          <w:sz w:val="24"/>
+          <w:szCs w:val="24"/>
+        </w:rPr>
+      </w:pPr>
+    </w:p>
+    <w:p>
+      <w:pPr>
+        <w:rPr>
+          <w:rFonts w:ascii="Times New Roman" w:eastAsia="Times New Roman" w:hAnsi="Times New Roman" w:cs="Times New Roman"/>
+          <w:sz w:val="24"/>
+          <w:szCs w:val="24"/>
+        </w:rPr>
+      </w:pPr>
+    </w:p>
+    <w:p>
+      <w:pPr>
+        <w:rPr>
+          <w:rFonts w:ascii="Times New Roman" w:eastAsia="Times New Roman" w:hAnsi="Times New Roman" w:cs="Times New Roman"/>
+          <w:sz w:val="24"/>
+          <w:szCs w:val="24"/>
+        </w:rPr>
+      </w:pPr>
+    </w:p>
+    <w:p>
+      <w:pPr>
+        <w:rPr>
+          <w:rFonts w:ascii="Times New Roman" w:eastAsia="Times New Roman" w:hAnsi="Times New Roman" w:cs="Times New Roman"/>
+          <w:sz w:val="24"/>
+          <w:szCs w:val="24"/>
+        </w:rPr>
+      </w:pPr>
     </w:p>
     <w:p>
       <w:pPr>

</xml_diff>

<commit_message>
caso de uso 8 2 ventanas
</commit_message>
<xml_diff>
--- a/Desarrollo/MentalSync/Analisis/SGCSM-DDW.docx
+++ b/Desarrollo/MentalSync/Analisis/SGCSM-DDW.docx
@@ -146,8 +146,19 @@
           <w:sz w:val="40"/>
           <w:szCs w:val="40"/>
         </w:rPr>
-        <w:t>Documento de Diseño de Wireframes</w:t>
+        <w:t xml:space="preserve">Documento de Diseño de </w:t>
       </w:r>
+      <w:proofErr w:type="spellStart"/>
+      <w:r>
+        <w:rPr>
+          <w:rFonts w:ascii="Times New Roman" w:eastAsia="Times New Roman" w:hAnsi="Times New Roman" w:cs="Times New Roman"/>
+          <w:b/>
+          <w:sz w:val="40"/>
+          <w:szCs w:val="40"/>
+        </w:rPr>
+        <w:t>Wireframes</w:t>
+      </w:r>
+      <w:proofErr w:type="spellEnd"/>
     </w:p>
     <w:p>
       <w:pPr>
@@ -167,7 +178,27 @@
           <w:sz w:val="32"/>
           <w:szCs w:val="32"/>
         </w:rPr>
-        <w:t>Mendoza Gomez, Carlos Daniel</w:t>
+        <w:t xml:space="preserve">Mendoza </w:t>
+      </w:r>
+      <w:proofErr w:type="spellStart"/>
+      <w:r>
+        <w:rPr>
+          <w:rFonts w:ascii="Times New Roman" w:eastAsia="Times New Roman" w:hAnsi="Times New Roman" w:cs="Times New Roman"/>
+          <w:b/>
+          <w:sz w:val="32"/>
+          <w:szCs w:val="32"/>
+        </w:rPr>
+        <w:t>Gomez</w:t>
+      </w:r>
+      <w:proofErr w:type="spellEnd"/>
+      <w:r>
+        <w:rPr>
+          <w:rFonts w:ascii="Times New Roman" w:eastAsia="Times New Roman" w:hAnsi="Times New Roman" w:cs="Times New Roman"/>
+          <w:b/>
+          <w:sz w:val="32"/>
+          <w:szCs w:val="32"/>
+        </w:rPr>
+        <w:t>, Carlos Daniel</w:t>
       </w:r>
     </w:p>
     <w:p>
@@ -3507,6 +3538,461 @@
           <w:szCs w:val="24"/>
         </w:rPr>
       </w:pPr>
+      <w:r>
+        <w:rPr>
+          <w:rFonts w:ascii="Times New Roman" w:eastAsia="Times New Roman" w:hAnsi="Times New Roman" w:cs="Times New Roman"/>
+          <w:sz w:val="24"/>
+          <w:szCs w:val="24"/>
+        </w:rPr>
+        <w:drawing>
+          <wp:anchor distT="0" distB="0" distL="114300" distR="114300" simplePos="0" relativeHeight="251665408" behindDoc="0" locked="0" layoutInCell="1" allowOverlap="1" wp14:anchorId="794DAEAC" wp14:editId="0E94C25D">
+            <wp:simplePos x="0" y="0"/>
+            <wp:positionH relativeFrom="margin">
+              <wp:align>right</wp:align>
+            </wp:positionH>
+            <wp:positionV relativeFrom="margin">
+              <wp:posOffset>4364990</wp:posOffset>
+            </wp:positionV>
+            <wp:extent cx="5288915" cy="3134360"/>
+            <wp:effectExtent l="0" t="0" r="6985" b="8890"/>
+            <wp:wrapSquare wrapText="bothSides"/>
+            <wp:docPr id="406258863" name="Imagen 1"/>
+            <wp:cNvGraphicFramePr>
+              <a:graphicFrameLocks xmlns:a="http://schemas.openxmlformats.org/drawingml/2006/main" noChangeAspect="1"/>
+            </wp:cNvGraphicFramePr>
+            <a:graphic xmlns:a="http://schemas.openxmlformats.org/drawingml/2006/main">
+              <a:graphicData uri="http://schemas.openxmlformats.org/drawingml/2006/picture">
+                <pic:pic xmlns:pic="http://schemas.openxmlformats.org/drawingml/2006/picture">
+                  <pic:nvPicPr>
+                    <pic:cNvPr id="406258863" name=""/>
+                    <pic:cNvPicPr/>
+                  </pic:nvPicPr>
+                  <pic:blipFill rotWithShape="1">
+                    <a:blip r:embed="rId13">
+                      <a:extLst>
+                        <a:ext uri="{28A0092B-C50C-407E-A947-70E740481C1C}">
+                          <a14:useLocalDpi xmlns:a14="http://schemas.microsoft.com/office/drawing/2010/main" val="0"/>
+                        </a:ext>
+                      </a:extLst>
+                    </a:blip>
+                    <a:srcRect t="8074"/>
+                    <a:stretch/>
+                  </pic:blipFill>
+                  <pic:spPr bwMode="auto">
+                    <a:xfrm>
+                      <a:off x="0" y="0"/>
+                      <a:ext cx="5288915" cy="3134360"/>
+                    </a:xfrm>
+                    <a:prstGeom prst="rect">
+                      <a:avLst/>
+                    </a:prstGeom>
+                    <a:ln>
+                      <a:noFill/>
+                    </a:ln>
+                    <a:extLst>
+                      <a:ext uri="{53640926-AAD7-44D8-BBD7-CCE9431645EC}">
+                        <a14:shadowObscured xmlns:a14="http://schemas.microsoft.com/office/drawing/2010/main"/>
+                      </a:ext>
+                    </a:extLst>
+                  </pic:spPr>
+                </pic:pic>
+              </a:graphicData>
+            </a:graphic>
+            <wp14:sizeRelH relativeFrom="margin">
+              <wp14:pctWidth>0</wp14:pctWidth>
+            </wp14:sizeRelH>
+            <wp14:sizeRelV relativeFrom="margin">
+              <wp14:pctHeight>0</wp14:pctHeight>
+            </wp14:sizeRelV>
+          </wp:anchor>
+        </w:drawing>
+      </w:r>
+    </w:p>
+    <w:p>
+      <w:pPr>
+        <w:rPr>
+          <w:rFonts w:ascii="Times New Roman" w:eastAsia="Times New Roman" w:hAnsi="Times New Roman" w:cs="Times New Roman"/>
+          <w:sz w:val="24"/>
+          <w:szCs w:val="24"/>
+        </w:rPr>
+      </w:pPr>
+    </w:p>
+    <w:p>
+      <w:pPr>
+        <w:rPr>
+          <w:rFonts w:ascii="Times New Roman" w:eastAsia="Times New Roman" w:hAnsi="Times New Roman" w:cs="Times New Roman"/>
+          <w:sz w:val="24"/>
+          <w:szCs w:val="24"/>
+        </w:rPr>
+      </w:pPr>
+    </w:p>
+    <w:p>
+      <w:pPr>
+        <w:rPr>
+          <w:rFonts w:ascii="Times New Roman" w:eastAsia="Times New Roman" w:hAnsi="Times New Roman" w:cs="Times New Roman"/>
+          <w:sz w:val="24"/>
+          <w:szCs w:val="24"/>
+        </w:rPr>
+      </w:pPr>
+    </w:p>
+    <w:p>
+      <w:pPr>
+        <w:rPr>
+          <w:rFonts w:ascii="Times New Roman" w:eastAsia="Times New Roman" w:hAnsi="Times New Roman" w:cs="Times New Roman"/>
+          <w:sz w:val="24"/>
+          <w:szCs w:val="24"/>
+        </w:rPr>
+      </w:pPr>
+    </w:p>
+    <w:p>
+      <w:pPr>
+        <w:rPr>
+          <w:rFonts w:ascii="Times New Roman" w:eastAsia="Times New Roman" w:hAnsi="Times New Roman" w:cs="Times New Roman"/>
+          <w:sz w:val="24"/>
+          <w:szCs w:val="24"/>
+        </w:rPr>
+      </w:pPr>
+    </w:p>
+    <w:p>
+      <w:pPr>
+        <w:rPr>
+          <w:rFonts w:ascii="Times New Roman" w:eastAsia="Times New Roman" w:hAnsi="Times New Roman" w:cs="Times New Roman"/>
+          <w:sz w:val="24"/>
+          <w:szCs w:val="24"/>
+        </w:rPr>
+      </w:pPr>
+    </w:p>
+    <w:p>
+      <w:pPr>
+        <w:rPr>
+          <w:rFonts w:ascii="Times New Roman" w:eastAsia="Times New Roman" w:hAnsi="Times New Roman" w:cs="Times New Roman"/>
+          <w:sz w:val="24"/>
+          <w:szCs w:val="24"/>
+        </w:rPr>
+      </w:pPr>
+    </w:p>
+    <w:p>
+      <w:pPr>
+        <w:rPr>
+          <w:rFonts w:ascii="Times New Roman" w:eastAsia="Times New Roman" w:hAnsi="Times New Roman" w:cs="Times New Roman"/>
+          <w:sz w:val="24"/>
+          <w:szCs w:val="24"/>
+        </w:rPr>
+      </w:pPr>
+    </w:p>
+    <w:p>
+      <w:pPr>
+        <w:rPr>
+          <w:rFonts w:ascii="Times New Roman" w:eastAsia="Times New Roman" w:hAnsi="Times New Roman" w:cs="Times New Roman"/>
+          <w:sz w:val="24"/>
+          <w:szCs w:val="24"/>
+        </w:rPr>
+      </w:pPr>
+    </w:p>
+    <w:p>
+      <w:pPr>
+        <w:rPr>
+          <w:rFonts w:ascii="Times New Roman" w:eastAsia="Times New Roman" w:hAnsi="Times New Roman" w:cs="Times New Roman"/>
+          <w:sz w:val="24"/>
+          <w:szCs w:val="24"/>
+        </w:rPr>
+      </w:pPr>
+    </w:p>
+    <w:p>
+      <w:pPr>
+        <w:rPr>
+          <w:rFonts w:ascii="Times New Roman" w:eastAsia="Times New Roman" w:hAnsi="Times New Roman" w:cs="Times New Roman"/>
+          <w:sz w:val="24"/>
+          <w:szCs w:val="24"/>
+        </w:rPr>
+      </w:pPr>
+    </w:p>
+    <w:p>
+      <w:pPr>
+        <w:rPr>
+          <w:rFonts w:ascii="Times New Roman" w:eastAsia="Times New Roman" w:hAnsi="Times New Roman" w:cs="Times New Roman"/>
+          <w:sz w:val="24"/>
+          <w:szCs w:val="24"/>
+        </w:rPr>
+      </w:pPr>
+    </w:p>
+    <w:p>
+      <w:pPr>
+        <w:rPr>
+          <w:rFonts w:ascii="Times New Roman" w:eastAsia="Times New Roman" w:hAnsi="Times New Roman" w:cs="Times New Roman"/>
+          <w:sz w:val="24"/>
+          <w:szCs w:val="24"/>
+        </w:rPr>
+      </w:pPr>
+    </w:p>
+    <w:p>
+      <w:pPr>
+        <w:rPr>
+          <w:rFonts w:ascii="Times New Roman" w:eastAsia="Times New Roman" w:hAnsi="Times New Roman" w:cs="Times New Roman"/>
+          <w:sz w:val="24"/>
+          <w:szCs w:val="24"/>
+        </w:rPr>
+      </w:pPr>
+    </w:p>
+    <w:p>
+      <w:pPr>
+        <w:rPr>
+          <w:rFonts w:ascii="Times New Roman" w:eastAsia="Times New Roman" w:hAnsi="Times New Roman" w:cs="Times New Roman"/>
+          <w:sz w:val="24"/>
+          <w:szCs w:val="24"/>
+        </w:rPr>
+      </w:pPr>
+    </w:p>
+    <w:p>
+      <w:pPr>
+        <w:rPr>
+          <w:rFonts w:ascii="Times New Roman" w:eastAsia="Times New Roman" w:hAnsi="Times New Roman" w:cs="Times New Roman"/>
+          <w:sz w:val="24"/>
+          <w:szCs w:val="24"/>
+        </w:rPr>
+      </w:pPr>
+    </w:p>
+    <w:p>
+      <w:pPr>
+        <w:rPr>
+          <w:rFonts w:ascii="Times New Roman" w:eastAsia="Times New Roman" w:hAnsi="Times New Roman" w:cs="Times New Roman"/>
+          <w:sz w:val="24"/>
+          <w:szCs w:val="24"/>
+        </w:rPr>
+      </w:pPr>
+    </w:p>
+    <w:p>
+      <w:pPr>
+        <w:rPr>
+          <w:rFonts w:ascii="Times New Roman" w:eastAsia="Times New Roman" w:hAnsi="Times New Roman" w:cs="Times New Roman"/>
+          <w:sz w:val="24"/>
+          <w:szCs w:val="24"/>
+        </w:rPr>
+      </w:pPr>
+    </w:p>
+    <w:p>
+      <w:pPr>
+        <w:rPr>
+          <w:rFonts w:ascii="Times New Roman" w:eastAsia="Times New Roman" w:hAnsi="Times New Roman" w:cs="Times New Roman"/>
+          <w:sz w:val="24"/>
+          <w:szCs w:val="24"/>
+        </w:rPr>
+      </w:pPr>
+    </w:p>
+    <w:p>
+      <w:pPr>
+        <w:rPr>
+          <w:rFonts w:ascii="Times New Roman" w:eastAsia="Times New Roman" w:hAnsi="Times New Roman" w:cs="Times New Roman"/>
+          <w:sz w:val="24"/>
+          <w:szCs w:val="24"/>
+        </w:rPr>
+      </w:pPr>
+    </w:p>
+    <w:p>
+      <w:pPr>
+        <w:rPr>
+          <w:rFonts w:ascii="Times New Roman" w:eastAsia="Times New Roman" w:hAnsi="Times New Roman" w:cs="Times New Roman"/>
+          <w:sz w:val="24"/>
+          <w:szCs w:val="24"/>
+        </w:rPr>
+      </w:pPr>
+    </w:p>
+    <w:p>
+      <w:pPr>
+        <w:rPr>
+          <w:rFonts w:ascii="Times New Roman" w:eastAsia="Times New Roman" w:hAnsi="Times New Roman" w:cs="Times New Roman"/>
+          <w:sz w:val="24"/>
+          <w:szCs w:val="24"/>
+        </w:rPr>
+      </w:pPr>
+    </w:p>
+    <w:p>
+      <w:pPr>
+        <w:rPr>
+          <w:rFonts w:ascii="Times New Roman" w:eastAsia="Times New Roman" w:hAnsi="Times New Roman" w:cs="Times New Roman"/>
+          <w:sz w:val="24"/>
+          <w:szCs w:val="24"/>
+        </w:rPr>
+      </w:pPr>
+    </w:p>
+    <w:p>
+      <w:pPr>
+        <w:rPr>
+          <w:rFonts w:ascii="Times New Roman" w:eastAsia="Times New Roman" w:hAnsi="Times New Roman" w:cs="Times New Roman"/>
+          <w:sz w:val="24"/>
+          <w:szCs w:val="24"/>
+        </w:rPr>
+      </w:pPr>
+      <w:r>
+        <w:rPr>
+          <w:rFonts w:ascii="Times New Roman" w:eastAsia="Times New Roman" w:hAnsi="Times New Roman" w:cs="Times New Roman"/>
+          <w:sz w:val="24"/>
+          <w:szCs w:val="24"/>
+        </w:rPr>
+        <w:drawing>
+          <wp:anchor distT="0" distB="0" distL="114300" distR="114300" simplePos="0" relativeHeight="251666432" behindDoc="0" locked="0" layoutInCell="1" allowOverlap="1" wp14:anchorId="2D28ED75" wp14:editId="47CD0944">
+            <wp:simplePos x="0" y="0"/>
+            <wp:positionH relativeFrom="margin">
+              <wp:align>right</wp:align>
+            </wp:positionH>
+            <wp:positionV relativeFrom="margin">
+              <wp:posOffset>279400</wp:posOffset>
+            </wp:positionV>
+            <wp:extent cx="5260975" cy="3115310"/>
+            <wp:effectExtent l="0" t="0" r="0" b="8890"/>
+            <wp:wrapSquare wrapText="bothSides"/>
+            <wp:docPr id="1493182118" name="Imagen 1"/>
+            <wp:cNvGraphicFramePr>
+              <a:graphicFrameLocks xmlns:a="http://schemas.openxmlformats.org/drawingml/2006/main" noChangeAspect="1"/>
+            </wp:cNvGraphicFramePr>
+            <a:graphic xmlns:a="http://schemas.openxmlformats.org/drawingml/2006/main">
+              <a:graphicData uri="http://schemas.openxmlformats.org/drawingml/2006/picture">
+                <pic:pic xmlns:pic="http://schemas.openxmlformats.org/drawingml/2006/picture">
+                  <pic:nvPicPr>
+                    <pic:cNvPr id="1493182118" name=""/>
+                    <pic:cNvPicPr/>
+                  </pic:nvPicPr>
+                  <pic:blipFill>
+                    <a:blip r:embed="rId14">
+                      <a:extLst>
+                        <a:ext uri="{28A0092B-C50C-407E-A947-70E740481C1C}">
+                          <a14:useLocalDpi xmlns:a14="http://schemas.microsoft.com/office/drawing/2010/main" val="0"/>
+                        </a:ext>
+                      </a:extLst>
+                    </a:blip>
+                    <a:stretch>
+                      <a:fillRect/>
+                    </a:stretch>
+                  </pic:blipFill>
+                  <pic:spPr>
+                    <a:xfrm>
+                      <a:off x="0" y="0"/>
+                      <a:ext cx="5260975" cy="3115310"/>
+                    </a:xfrm>
+                    <a:prstGeom prst="rect">
+                      <a:avLst/>
+                    </a:prstGeom>
+                  </pic:spPr>
+                </pic:pic>
+              </a:graphicData>
+            </a:graphic>
+            <wp14:sizeRelH relativeFrom="margin">
+              <wp14:pctWidth>0</wp14:pctWidth>
+            </wp14:sizeRelH>
+            <wp14:sizeRelV relativeFrom="margin">
+              <wp14:pctHeight>0</wp14:pctHeight>
+            </wp14:sizeRelV>
+          </wp:anchor>
+        </w:drawing>
+      </w:r>
+    </w:p>
+    <w:p>
+      <w:pPr>
+        <w:rPr>
+          <w:rFonts w:ascii="Times New Roman" w:eastAsia="Times New Roman" w:hAnsi="Times New Roman" w:cs="Times New Roman"/>
+          <w:sz w:val="24"/>
+          <w:szCs w:val="24"/>
+        </w:rPr>
+      </w:pPr>
+    </w:p>
+    <w:p>
+      <w:pPr>
+        <w:rPr>
+          <w:rFonts w:ascii="Times New Roman" w:eastAsia="Times New Roman" w:hAnsi="Times New Roman" w:cs="Times New Roman"/>
+          <w:sz w:val="24"/>
+          <w:szCs w:val="24"/>
+        </w:rPr>
+      </w:pPr>
+    </w:p>
+    <w:p>
+      <w:pPr>
+        <w:rPr>
+          <w:rFonts w:ascii="Times New Roman" w:eastAsia="Times New Roman" w:hAnsi="Times New Roman" w:cs="Times New Roman"/>
+          <w:sz w:val="24"/>
+          <w:szCs w:val="24"/>
+        </w:rPr>
+      </w:pPr>
+    </w:p>
+    <w:p>
+      <w:pPr>
+        <w:rPr>
+          <w:rFonts w:ascii="Times New Roman" w:eastAsia="Times New Roman" w:hAnsi="Times New Roman" w:cs="Times New Roman"/>
+          <w:sz w:val="24"/>
+          <w:szCs w:val="24"/>
+        </w:rPr>
+      </w:pPr>
+    </w:p>
+    <w:p>
+      <w:pPr>
+        <w:rPr>
+          <w:rFonts w:ascii="Times New Roman" w:eastAsia="Times New Roman" w:hAnsi="Times New Roman" w:cs="Times New Roman"/>
+          <w:sz w:val="24"/>
+          <w:szCs w:val="24"/>
+        </w:rPr>
+      </w:pPr>
+    </w:p>
+    <w:p>
+      <w:pPr>
+        <w:rPr>
+          <w:rFonts w:ascii="Times New Roman" w:eastAsia="Times New Roman" w:hAnsi="Times New Roman" w:cs="Times New Roman"/>
+          <w:sz w:val="24"/>
+          <w:szCs w:val="24"/>
+        </w:rPr>
+      </w:pPr>
+    </w:p>
+    <w:p>
+      <w:pPr>
+        <w:rPr>
+          <w:rFonts w:ascii="Times New Roman" w:eastAsia="Times New Roman" w:hAnsi="Times New Roman" w:cs="Times New Roman"/>
+          <w:sz w:val="24"/>
+          <w:szCs w:val="24"/>
+        </w:rPr>
+      </w:pPr>
+    </w:p>
+    <w:p>
+      <w:pPr>
+        <w:rPr>
+          <w:rFonts w:ascii="Times New Roman" w:eastAsia="Times New Roman" w:hAnsi="Times New Roman" w:cs="Times New Roman"/>
+          <w:sz w:val="24"/>
+          <w:szCs w:val="24"/>
+        </w:rPr>
+      </w:pPr>
+    </w:p>
+    <w:p>
+      <w:pPr>
+        <w:rPr>
+          <w:rFonts w:ascii="Times New Roman" w:eastAsia="Times New Roman" w:hAnsi="Times New Roman" w:cs="Times New Roman"/>
+          <w:sz w:val="24"/>
+          <w:szCs w:val="24"/>
+        </w:rPr>
+      </w:pPr>
+    </w:p>
+    <w:p>
+      <w:pPr>
+        <w:rPr>
+          <w:rFonts w:ascii="Times New Roman" w:eastAsia="Times New Roman" w:hAnsi="Times New Roman" w:cs="Times New Roman"/>
+          <w:sz w:val="24"/>
+          <w:szCs w:val="24"/>
+        </w:rPr>
+      </w:pPr>
+    </w:p>
+    <w:p>
+      <w:pPr>
+        <w:rPr>
+          <w:rFonts w:ascii="Times New Roman" w:eastAsia="Times New Roman" w:hAnsi="Times New Roman" w:cs="Times New Roman"/>
+          <w:sz w:val="24"/>
+          <w:szCs w:val="24"/>
+        </w:rPr>
+      </w:pPr>
+    </w:p>
+    <w:p>
+      <w:pPr>
+        <w:rPr>
+          <w:rFonts w:ascii="Times New Roman" w:eastAsia="Times New Roman" w:hAnsi="Times New Roman" w:cs="Times New Roman"/>
+          <w:sz w:val="24"/>
+          <w:szCs w:val="24"/>
+        </w:rPr>
+      </w:pPr>
     </w:p>
     <w:p>
       <w:pPr>
@@ -3562,6 +4048,15 @@
         <w:t>CU009: Gestionar historial de citas</w:t>
       </w:r>
       <w:bookmarkEnd w:id="8"/>
+    </w:p>
+    <w:p>
+      <w:pPr>
+        <w:rPr>
+          <w:rFonts w:ascii="Times New Roman" w:eastAsia="Times New Roman" w:hAnsi="Times New Roman" w:cs="Times New Roman"/>
+          <w:sz w:val="24"/>
+          <w:szCs w:val="24"/>
+        </w:rPr>
+      </w:pPr>
     </w:p>
     <w:p>
       <w:pPr>

</xml_diff>

<commit_message>
caso de uso 9 ventanas
</commit_message>
<xml_diff>
--- a/Desarrollo/MentalSync/Analisis/SGCSM-DDW.docx
+++ b/Desarrollo/MentalSync/Analisis/SGCSM-DDW.docx
@@ -146,19 +146,8 @@
           <w:sz w:val="40"/>
           <w:szCs w:val="40"/>
         </w:rPr>
-        <w:t xml:space="preserve">Documento de Diseño de </w:t>
+        <w:t>Documento de Diseño de Wireframes</w:t>
       </w:r>
-      <w:proofErr w:type="spellStart"/>
-      <w:r>
-        <w:rPr>
-          <w:rFonts w:ascii="Times New Roman" w:eastAsia="Times New Roman" w:hAnsi="Times New Roman" w:cs="Times New Roman"/>
-          <w:b/>
-          <w:sz w:val="40"/>
-          <w:szCs w:val="40"/>
-        </w:rPr>
-        <w:t>Wireframes</w:t>
-      </w:r>
-      <w:proofErr w:type="spellEnd"/>
     </w:p>
     <w:p>
       <w:pPr>
@@ -178,27 +167,7 @@
           <w:sz w:val="32"/>
           <w:szCs w:val="32"/>
         </w:rPr>
-        <w:t xml:space="preserve">Mendoza </w:t>
-      </w:r>
-      <w:proofErr w:type="spellStart"/>
-      <w:r>
-        <w:rPr>
-          <w:rFonts w:ascii="Times New Roman" w:eastAsia="Times New Roman" w:hAnsi="Times New Roman" w:cs="Times New Roman"/>
-          <w:b/>
-          <w:sz w:val="32"/>
-          <w:szCs w:val="32"/>
-        </w:rPr>
-        <w:t>Gomez</w:t>
-      </w:r>
-      <w:proofErr w:type="spellEnd"/>
-      <w:r>
-        <w:rPr>
-          <w:rFonts w:ascii="Times New Roman" w:eastAsia="Times New Roman" w:hAnsi="Times New Roman" w:cs="Times New Roman"/>
-          <w:b/>
-          <w:sz w:val="32"/>
-          <w:szCs w:val="32"/>
-        </w:rPr>
-        <w:t>, Carlos Daniel</w:t>
+        <w:t>Mendoza Gomez, Carlos Daniel</w:t>
       </w:r>
     </w:p>
     <w:p>
@@ -3304,7 +3273,7 @@
           <w:szCs w:val="24"/>
         </w:rPr>
         <w:drawing>
-          <wp:anchor distT="0" distB="0" distL="114300" distR="114300" simplePos="0" relativeHeight="251664384" behindDoc="0" locked="0" layoutInCell="1" allowOverlap="1" wp14:anchorId="77B24E90" wp14:editId="4183DCFF">
+          <wp:anchor distT="0" distB="0" distL="114300" distR="114300" simplePos="0" relativeHeight="251664384" behindDoc="0" locked="0" layoutInCell="1" allowOverlap="1" wp14:anchorId="77B24E90" wp14:editId="4855A760">
             <wp:simplePos x="0" y="0"/>
             <wp:positionH relativeFrom="margin">
               <wp:align>right</wp:align>
@@ -3538,6 +3507,15 @@
           <w:szCs w:val="24"/>
         </w:rPr>
       </w:pPr>
+    </w:p>
+    <w:p>
+      <w:pPr>
+        <w:rPr>
+          <w:rFonts w:ascii="Times New Roman" w:eastAsia="Times New Roman" w:hAnsi="Times New Roman" w:cs="Times New Roman"/>
+          <w:sz w:val="24"/>
+          <w:szCs w:val="24"/>
+        </w:rPr>
+      </w:pPr>
       <w:r>
         <w:rPr>
           <w:rFonts w:ascii="Times New Roman" w:eastAsia="Times New Roman" w:hAnsi="Times New Roman" w:cs="Times New Roman"/>
@@ -3545,18 +3523,18 @@
           <w:szCs w:val="24"/>
         </w:rPr>
         <w:drawing>
-          <wp:anchor distT="0" distB="0" distL="114300" distR="114300" simplePos="0" relativeHeight="251665408" behindDoc="0" locked="0" layoutInCell="1" allowOverlap="1" wp14:anchorId="794DAEAC" wp14:editId="0E94C25D">
+          <wp:anchor distT="0" distB="0" distL="114300" distR="114300" simplePos="0" relativeHeight="251667456" behindDoc="0" locked="0" layoutInCell="1" allowOverlap="1" wp14:anchorId="7BB345EB" wp14:editId="68CF242C">
             <wp:simplePos x="0" y="0"/>
             <wp:positionH relativeFrom="margin">
               <wp:align>right</wp:align>
             </wp:positionH>
             <wp:positionV relativeFrom="margin">
-              <wp:posOffset>4364990</wp:posOffset>
+              <wp:posOffset>4439920</wp:posOffset>
             </wp:positionV>
-            <wp:extent cx="5288915" cy="3134360"/>
-            <wp:effectExtent l="0" t="0" r="6985" b="8890"/>
+            <wp:extent cx="5289550" cy="3129280"/>
+            <wp:effectExtent l="0" t="0" r="6350" b="0"/>
             <wp:wrapSquare wrapText="bothSides"/>
-            <wp:docPr id="406258863" name="Imagen 1"/>
+            <wp:docPr id="1032385195" name="Imagen 1"/>
             <wp:cNvGraphicFramePr>
               <a:graphicFrameLocks xmlns:a="http://schemas.openxmlformats.org/drawingml/2006/main" noChangeAspect="1"/>
             </wp:cNvGraphicFramePr>
@@ -3564,7 +3542,7 @@
               <a:graphicData uri="http://schemas.openxmlformats.org/drawingml/2006/picture">
                 <pic:pic xmlns:pic="http://schemas.openxmlformats.org/drawingml/2006/picture">
                   <pic:nvPicPr>
-                    <pic:cNvPr id="406258863" name=""/>
+                    <pic:cNvPr id="1032385195" name=""/>
                     <pic:cNvPicPr/>
                   </pic:nvPicPr>
                   <pic:blipFill rotWithShape="1">
@@ -3575,13 +3553,13 @@
                         </a:ext>
                       </a:extLst>
                     </a:blip>
-                    <a:srcRect t="8074"/>
+                    <a:srcRect t="8246"/>
                     <a:stretch/>
                   </pic:blipFill>
                   <pic:spPr bwMode="auto">
                     <a:xfrm>
                       <a:off x="0" y="0"/>
-                      <a:ext cx="5288915" cy="3134360"/>
+                      <a:ext cx="5289550" cy="3129280"/>
                     </a:xfrm>
                     <a:prstGeom prst="rect">
                       <a:avLst/>
@@ -3814,29 +3792,21 @@
           <w:szCs w:val="24"/>
         </w:rPr>
       </w:pPr>
-    </w:p>
-    <w:p>
-      <w:pPr>
-        <w:rPr>
-          <w:rFonts w:ascii="Times New Roman" w:eastAsia="Times New Roman" w:hAnsi="Times New Roman" w:cs="Times New Roman"/>
-          <w:sz w:val="24"/>
-          <w:szCs w:val="24"/>
-        </w:rPr>
-      </w:pPr>
       <w:r>
         <w:rPr>
           <w:rFonts w:ascii="Times New Roman" w:eastAsia="Times New Roman" w:hAnsi="Times New Roman" w:cs="Times New Roman"/>
+          <w:noProof/>
           <w:sz w:val="24"/>
           <w:szCs w:val="24"/>
         </w:rPr>
         <w:drawing>
-          <wp:anchor distT="0" distB="0" distL="114300" distR="114300" simplePos="0" relativeHeight="251666432" behindDoc="0" locked="0" layoutInCell="1" allowOverlap="1" wp14:anchorId="2D28ED75" wp14:editId="47CD0944">
+          <wp:anchor distT="0" distB="0" distL="114300" distR="114300" simplePos="0" relativeHeight="251666432" behindDoc="0" locked="0" layoutInCell="1" allowOverlap="1" wp14:anchorId="2D28ED75" wp14:editId="5F0559F9">
             <wp:simplePos x="0" y="0"/>
             <wp:positionH relativeFrom="margin">
               <wp:align>right</wp:align>
             </wp:positionH>
             <wp:positionV relativeFrom="margin">
-              <wp:posOffset>279400</wp:posOffset>
+              <wp:posOffset>211667</wp:posOffset>
             </wp:positionV>
             <wp:extent cx="5260975" cy="3115310"/>
             <wp:effectExtent l="0" t="0" r="0" b="8890"/>
@@ -4048,6 +4018,471 @@
         <w:t>CU009: Gestionar historial de citas</w:t>
       </w:r>
       <w:bookmarkEnd w:id="8"/>
+    </w:p>
+    <w:p>
+      <w:pPr>
+        <w:rPr>
+          <w:rFonts w:ascii="Times New Roman" w:eastAsia="Times New Roman" w:hAnsi="Times New Roman" w:cs="Times New Roman"/>
+          <w:sz w:val="24"/>
+          <w:szCs w:val="24"/>
+        </w:rPr>
+      </w:pPr>
+      <w:r>
+        <w:rPr>
+          <w:rFonts w:ascii="Times New Roman" w:eastAsia="Times New Roman" w:hAnsi="Times New Roman" w:cs="Times New Roman"/>
+          <w:sz w:val="24"/>
+          <w:szCs w:val="24"/>
+        </w:rPr>
+        <w:drawing>
+          <wp:anchor distT="0" distB="0" distL="114300" distR="114300" simplePos="0" relativeHeight="251669504" behindDoc="0" locked="0" layoutInCell="1" allowOverlap="1" wp14:anchorId="6A19FA8E" wp14:editId="12077BCC">
+            <wp:simplePos x="0" y="0"/>
+            <wp:positionH relativeFrom="margin">
+              <wp:align>right</wp:align>
+            </wp:positionH>
+            <wp:positionV relativeFrom="margin">
+              <wp:posOffset>4175298</wp:posOffset>
+            </wp:positionV>
+            <wp:extent cx="5275580" cy="3101340"/>
+            <wp:effectExtent l="0" t="0" r="1270" b="3810"/>
+            <wp:wrapSquare wrapText="bothSides"/>
+            <wp:docPr id="556900209" name="Imagen 1"/>
+            <wp:cNvGraphicFramePr>
+              <a:graphicFrameLocks xmlns:a="http://schemas.openxmlformats.org/drawingml/2006/main" noChangeAspect="1"/>
+            </wp:cNvGraphicFramePr>
+            <a:graphic xmlns:a="http://schemas.openxmlformats.org/drawingml/2006/main">
+              <a:graphicData uri="http://schemas.openxmlformats.org/drawingml/2006/picture">
+                <pic:pic xmlns:pic="http://schemas.openxmlformats.org/drawingml/2006/picture">
+                  <pic:nvPicPr>
+                    <pic:cNvPr id="556900209" name=""/>
+                    <pic:cNvPicPr/>
+                  </pic:nvPicPr>
+                  <pic:blipFill rotWithShape="1">
+                    <a:blip r:embed="rId15">
+                      <a:extLst>
+                        <a:ext uri="{28A0092B-C50C-407E-A947-70E740481C1C}">
+                          <a14:useLocalDpi xmlns:a14="http://schemas.microsoft.com/office/drawing/2010/main" val="0"/>
+                        </a:ext>
+                      </a:extLst>
+                    </a:blip>
+                    <a:srcRect t="8809"/>
+                    <a:stretch/>
+                  </pic:blipFill>
+                  <pic:spPr bwMode="auto">
+                    <a:xfrm>
+                      <a:off x="0" y="0"/>
+                      <a:ext cx="5275580" cy="3101340"/>
+                    </a:xfrm>
+                    <a:prstGeom prst="rect">
+                      <a:avLst/>
+                    </a:prstGeom>
+                    <a:ln>
+                      <a:noFill/>
+                    </a:ln>
+                    <a:extLst>
+                      <a:ext uri="{53640926-AAD7-44D8-BBD7-CCE9431645EC}">
+                        <a14:shadowObscured xmlns:a14="http://schemas.microsoft.com/office/drawing/2010/main"/>
+                      </a:ext>
+                    </a:extLst>
+                  </pic:spPr>
+                </pic:pic>
+              </a:graphicData>
+            </a:graphic>
+            <wp14:sizeRelH relativeFrom="margin">
+              <wp14:pctWidth>0</wp14:pctWidth>
+            </wp14:sizeRelH>
+            <wp14:sizeRelV relativeFrom="margin">
+              <wp14:pctHeight>0</wp14:pctHeight>
+            </wp14:sizeRelV>
+          </wp:anchor>
+        </w:drawing>
+      </w:r>
+    </w:p>
+    <w:p>
+      <w:pPr>
+        <w:rPr>
+          <w:rFonts w:ascii="Times New Roman" w:eastAsia="Times New Roman" w:hAnsi="Times New Roman" w:cs="Times New Roman"/>
+          <w:sz w:val="24"/>
+          <w:szCs w:val="24"/>
+        </w:rPr>
+      </w:pPr>
+    </w:p>
+    <w:p>
+      <w:pPr>
+        <w:rPr>
+          <w:rFonts w:ascii="Times New Roman" w:eastAsia="Times New Roman" w:hAnsi="Times New Roman" w:cs="Times New Roman"/>
+          <w:sz w:val="24"/>
+          <w:szCs w:val="24"/>
+        </w:rPr>
+      </w:pPr>
+    </w:p>
+    <w:p>
+      <w:pPr>
+        <w:rPr>
+          <w:rFonts w:ascii="Times New Roman" w:eastAsia="Times New Roman" w:hAnsi="Times New Roman" w:cs="Times New Roman"/>
+          <w:sz w:val="24"/>
+          <w:szCs w:val="24"/>
+        </w:rPr>
+      </w:pPr>
+    </w:p>
+    <w:p>
+      <w:pPr>
+        <w:rPr>
+          <w:rFonts w:ascii="Times New Roman" w:eastAsia="Times New Roman" w:hAnsi="Times New Roman" w:cs="Times New Roman"/>
+          <w:sz w:val="24"/>
+          <w:szCs w:val="24"/>
+        </w:rPr>
+      </w:pPr>
+    </w:p>
+    <w:p>
+      <w:pPr>
+        <w:rPr>
+          <w:rFonts w:ascii="Times New Roman" w:eastAsia="Times New Roman" w:hAnsi="Times New Roman" w:cs="Times New Roman"/>
+          <w:sz w:val="24"/>
+          <w:szCs w:val="24"/>
+        </w:rPr>
+      </w:pPr>
+    </w:p>
+    <w:p>
+      <w:pPr>
+        <w:rPr>
+          <w:rFonts w:ascii="Times New Roman" w:eastAsia="Times New Roman" w:hAnsi="Times New Roman" w:cs="Times New Roman"/>
+          <w:sz w:val="24"/>
+          <w:szCs w:val="24"/>
+        </w:rPr>
+      </w:pPr>
+    </w:p>
+    <w:p>
+      <w:pPr>
+        <w:rPr>
+          <w:rFonts w:ascii="Times New Roman" w:eastAsia="Times New Roman" w:hAnsi="Times New Roman" w:cs="Times New Roman"/>
+          <w:sz w:val="24"/>
+          <w:szCs w:val="24"/>
+        </w:rPr>
+      </w:pPr>
+    </w:p>
+    <w:p>
+      <w:pPr>
+        <w:rPr>
+          <w:rFonts w:ascii="Times New Roman" w:eastAsia="Times New Roman" w:hAnsi="Times New Roman" w:cs="Times New Roman"/>
+          <w:sz w:val="24"/>
+          <w:szCs w:val="24"/>
+        </w:rPr>
+      </w:pPr>
+    </w:p>
+    <w:p>
+      <w:pPr>
+        <w:rPr>
+          <w:rFonts w:ascii="Times New Roman" w:eastAsia="Times New Roman" w:hAnsi="Times New Roman" w:cs="Times New Roman"/>
+          <w:sz w:val="24"/>
+          <w:szCs w:val="24"/>
+        </w:rPr>
+      </w:pPr>
+    </w:p>
+    <w:p>
+      <w:pPr>
+        <w:rPr>
+          <w:rFonts w:ascii="Times New Roman" w:eastAsia="Times New Roman" w:hAnsi="Times New Roman" w:cs="Times New Roman"/>
+          <w:sz w:val="24"/>
+          <w:szCs w:val="24"/>
+        </w:rPr>
+      </w:pPr>
+    </w:p>
+    <w:p>
+      <w:pPr>
+        <w:rPr>
+          <w:rFonts w:ascii="Times New Roman" w:eastAsia="Times New Roman" w:hAnsi="Times New Roman" w:cs="Times New Roman"/>
+          <w:sz w:val="24"/>
+          <w:szCs w:val="24"/>
+        </w:rPr>
+      </w:pPr>
+    </w:p>
+    <w:p>
+      <w:pPr>
+        <w:rPr>
+          <w:rFonts w:ascii="Times New Roman" w:eastAsia="Times New Roman" w:hAnsi="Times New Roman" w:cs="Times New Roman"/>
+          <w:sz w:val="24"/>
+          <w:szCs w:val="24"/>
+        </w:rPr>
+      </w:pPr>
+    </w:p>
+    <w:p>
+      <w:pPr>
+        <w:rPr>
+          <w:rFonts w:ascii="Times New Roman" w:eastAsia="Times New Roman" w:hAnsi="Times New Roman" w:cs="Times New Roman"/>
+          <w:sz w:val="24"/>
+          <w:szCs w:val="24"/>
+        </w:rPr>
+      </w:pPr>
+    </w:p>
+    <w:p>
+      <w:pPr>
+        <w:rPr>
+          <w:rFonts w:ascii="Times New Roman" w:eastAsia="Times New Roman" w:hAnsi="Times New Roman" w:cs="Times New Roman"/>
+          <w:sz w:val="24"/>
+          <w:szCs w:val="24"/>
+        </w:rPr>
+      </w:pPr>
+    </w:p>
+    <w:p>
+      <w:pPr>
+        <w:rPr>
+          <w:rFonts w:ascii="Times New Roman" w:eastAsia="Times New Roman" w:hAnsi="Times New Roman" w:cs="Times New Roman"/>
+          <w:sz w:val="24"/>
+          <w:szCs w:val="24"/>
+        </w:rPr>
+      </w:pPr>
+    </w:p>
+    <w:p>
+      <w:pPr>
+        <w:rPr>
+          <w:rFonts w:ascii="Times New Roman" w:eastAsia="Times New Roman" w:hAnsi="Times New Roman" w:cs="Times New Roman"/>
+          <w:sz w:val="24"/>
+          <w:szCs w:val="24"/>
+        </w:rPr>
+      </w:pPr>
+    </w:p>
+    <w:p>
+      <w:pPr>
+        <w:rPr>
+          <w:rFonts w:ascii="Times New Roman" w:eastAsia="Times New Roman" w:hAnsi="Times New Roman" w:cs="Times New Roman"/>
+          <w:sz w:val="24"/>
+          <w:szCs w:val="24"/>
+        </w:rPr>
+      </w:pPr>
+    </w:p>
+    <w:p>
+      <w:pPr>
+        <w:rPr>
+          <w:rFonts w:ascii="Times New Roman" w:eastAsia="Times New Roman" w:hAnsi="Times New Roman" w:cs="Times New Roman"/>
+          <w:sz w:val="24"/>
+          <w:szCs w:val="24"/>
+        </w:rPr>
+      </w:pPr>
+    </w:p>
+    <w:p>
+      <w:pPr>
+        <w:rPr>
+          <w:rFonts w:ascii="Times New Roman" w:eastAsia="Times New Roman" w:hAnsi="Times New Roman" w:cs="Times New Roman"/>
+          <w:sz w:val="24"/>
+          <w:szCs w:val="24"/>
+        </w:rPr>
+      </w:pPr>
+    </w:p>
+    <w:p>
+      <w:pPr>
+        <w:rPr>
+          <w:rFonts w:ascii="Times New Roman" w:eastAsia="Times New Roman" w:hAnsi="Times New Roman" w:cs="Times New Roman"/>
+          <w:sz w:val="24"/>
+          <w:szCs w:val="24"/>
+        </w:rPr>
+      </w:pPr>
+    </w:p>
+    <w:p>
+      <w:pPr>
+        <w:rPr>
+          <w:rFonts w:ascii="Times New Roman" w:eastAsia="Times New Roman" w:hAnsi="Times New Roman" w:cs="Times New Roman"/>
+          <w:sz w:val="24"/>
+          <w:szCs w:val="24"/>
+        </w:rPr>
+      </w:pPr>
+    </w:p>
+    <w:p>
+      <w:pPr>
+        <w:rPr>
+          <w:rFonts w:ascii="Times New Roman" w:eastAsia="Times New Roman" w:hAnsi="Times New Roman" w:cs="Times New Roman"/>
+          <w:sz w:val="24"/>
+          <w:szCs w:val="24"/>
+        </w:rPr>
+      </w:pPr>
+    </w:p>
+    <w:p>
+      <w:pPr>
+        <w:rPr>
+          <w:rFonts w:ascii="Times New Roman" w:eastAsia="Times New Roman" w:hAnsi="Times New Roman" w:cs="Times New Roman"/>
+          <w:sz w:val="24"/>
+          <w:szCs w:val="24"/>
+        </w:rPr>
+      </w:pPr>
+    </w:p>
+    <w:p>
+      <w:pPr>
+        <w:rPr>
+          <w:rFonts w:ascii="Times New Roman" w:eastAsia="Times New Roman" w:hAnsi="Times New Roman" w:cs="Times New Roman"/>
+          <w:sz w:val="24"/>
+          <w:szCs w:val="24"/>
+        </w:rPr>
+      </w:pPr>
+      <w:r>
+        <w:rPr>
+          <w:rFonts w:ascii="Times New Roman" w:eastAsia="Times New Roman" w:hAnsi="Times New Roman" w:cs="Times New Roman"/>
+          <w:sz w:val="24"/>
+          <w:szCs w:val="24"/>
+        </w:rPr>
+        <w:lastRenderedPageBreak/>
+        <w:drawing>
+          <wp:anchor distT="0" distB="0" distL="114300" distR="114300" simplePos="0" relativeHeight="251671552" behindDoc="0" locked="0" layoutInCell="1" allowOverlap="1" wp14:anchorId="2ADAD8FA" wp14:editId="6BA03698">
+            <wp:simplePos x="0" y="0"/>
+            <wp:positionH relativeFrom="margin">
+              <wp:align>right</wp:align>
+            </wp:positionH>
+            <wp:positionV relativeFrom="margin">
+              <wp:posOffset>-166370</wp:posOffset>
+            </wp:positionV>
+            <wp:extent cx="5275580" cy="3123565"/>
+            <wp:effectExtent l="0" t="0" r="1270" b="635"/>
+            <wp:wrapSquare wrapText="bothSides"/>
+            <wp:docPr id="416094306" name="Imagen 1"/>
+            <wp:cNvGraphicFramePr>
+              <a:graphicFrameLocks xmlns:a="http://schemas.openxmlformats.org/drawingml/2006/main" noChangeAspect="1"/>
+            </wp:cNvGraphicFramePr>
+            <a:graphic xmlns:a="http://schemas.openxmlformats.org/drawingml/2006/main">
+              <a:graphicData uri="http://schemas.openxmlformats.org/drawingml/2006/picture">
+                <pic:pic xmlns:pic="http://schemas.openxmlformats.org/drawingml/2006/picture">
+                  <pic:nvPicPr>
+                    <pic:cNvPr id="416094306" name=""/>
+                    <pic:cNvPicPr/>
+                  </pic:nvPicPr>
+                  <pic:blipFill>
+                    <a:blip r:embed="rId16">
+                      <a:extLst>
+                        <a:ext uri="{28A0092B-C50C-407E-A947-70E740481C1C}">
+                          <a14:useLocalDpi xmlns:a14="http://schemas.microsoft.com/office/drawing/2010/main" val="0"/>
+                        </a:ext>
+                      </a:extLst>
+                    </a:blip>
+                    <a:stretch>
+                      <a:fillRect/>
+                    </a:stretch>
+                  </pic:blipFill>
+                  <pic:spPr>
+                    <a:xfrm>
+                      <a:off x="0" y="0"/>
+                      <a:ext cx="5275580" cy="3123565"/>
+                    </a:xfrm>
+                    <a:prstGeom prst="rect">
+                      <a:avLst/>
+                    </a:prstGeom>
+                  </pic:spPr>
+                </pic:pic>
+              </a:graphicData>
+            </a:graphic>
+            <wp14:sizeRelH relativeFrom="margin">
+              <wp14:pctWidth>0</wp14:pctWidth>
+            </wp14:sizeRelH>
+            <wp14:sizeRelV relativeFrom="margin">
+              <wp14:pctHeight>0</wp14:pctHeight>
+            </wp14:sizeRelV>
+          </wp:anchor>
+        </w:drawing>
+      </w:r>
+    </w:p>
+    <w:p>
+      <w:pPr>
+        <w:rPr>
+          <w:rFonts w:ascii="Times New Roman" w:eastAsia="Times New Roman" w:hAnsi="Times New Roman" w:cs="Times New Roman"/>
+          <w:sz w:val="24"/>
+          <w:szCs w:val="24"/>
+        </w:rPr>
+      </w:pPr>
+    </w:p>
+    <w:p>
+      <w:pPr>
+        <w:rPr>
+          <w:rFonts w:ascii="Times New Roman" w:eastAsia="Times New Roman" w:hAnsi="Times New Roman" w:cs="Times New Roman"/>
+          <w:sz w:val="24"/>
+          <w:szCs w:val="24"/>
+        </w:rPr>
+      </w:pPr>
+    </w:p>
+    <w:p>
+      <w:pPr>
+        <w:rPr>
+          <w:rFonts w:ascii="Times New Roman" w:eastAsia="Times New Roman" w:hAnsi="Times New Roman" w:cs="Times New Roman"/>
+          <w:sz w:val="24"/>
+          <w:szCs w:val="24"/>
+        </w:rPr>
+      </w:pPr>
+    </w:p>
+    <w:p>
+      <w:pPr>
+        <w:rPr>
+          <w:rFonts w:ascii="Times New Roman" w:eastAsia="Times New Roman" w:hAnsi="Times New Roman" w:cs="Times New Roman"/>
+          <w:sz w:val="24"/>
+          <w:szCs w:val="24"/>
+        </w:rPr>
+      </w:pPr>
+    </w:p>
+    <w:p>
+      <w:pPr>
+        <w:rPr>
+          <w:rFonts w:ascii="Times New Roman" w:eastAsia="Times New Roman" w:hAnsi="Times New Roman" w:cs="Times New Roman"/>
+          <w:sz w:val="24"/>
+          <w:szCs w:val="24"/>
+        </w:rPr>
+      </w:pPr>
+    </w:p>
+    <w:p>
+      <w:pPr>
+        <w:rPr>
+          <w:rFonts w:ascii="Times New Roman" w:eastAsia="Times New Roman" w:hAnsi="Times New Roman" w:cs="Times New Roman"/>
+          <w:sz w:val="24"/>
+          <w:szCs w:val="24"/>
+        </w:rPr>
+      </w:pPr>
+    </w:p>
+    <w:p>
+      <w:pPr>
+        <w:rPr>
+          <w:rFonts w:ascii="Times New Roman" w:eastAsia="Times New Roman" w:hAnsi="Times New Roman" w:cs="Times New Roman"/>
+          <w:sz w:val="24"/>
+          <w:szCs w:val="24"/>
+        </w:rPr>
+      </w:pPr>
+    </w:p>
+    <w:p>
+      <w:pPr>
+        <w:rPr>
+          <w:rFonts w:ascii="Times New Roman" w:eastAsia="Times New Roman" w:hAnsi="Times New Roman" w:cs="Times New Roman"/>
+          <w:sz w:val="24"/>
+          <w:szCs w:val="24"/>
+        </w:rPr>
+      </w:pPr>
+    </w:p>
+    <w:p>
+      <w:pPr>
+        <w:rPr>
+          <w:rFonts w:ascii="Times New Roman" w:eastAsia="Times New Roman" w:hAnsi="Times New Roman" w:cs="Times New Roman"/>
+          <w:sz w:val="24"/>
+          <w:szCs w:val="24"/>
+        </w:rPr>
+      </w:pPr>
+    </w:p>
+    <w:p>
+      <w:pPr>
+        <w:rPr>
+          <w:rFonts w:ascii="Times New Roman" w:eastAsia="Times New Roman" w:hAnsi="Times New Roman" w:cs="Times New Roman"/>
+          <w:sz w:val="24"/>
+          <w:szCs w:val="24"/>
+        </w:rPr>
+      </w:pPr>
+    </w:p>
+    <w:p>
+      <w:pPr>
+        <w:rPr>
+          <w:rFonts w:ascii="Times New Roman" w:eastAsia="Times New Roman" w:hAnsi="Times New Roman" w:cs="Times New Roman"/>
+          <w:sz w:val="24"/>
+          <w:szCs w:val="24"/>
+        </w:rPr>
+      </w:pPr>
+    </w:p>
+    <w:p>
+      <w:pPr>
+        <w:rPr>
+          <w:rFonts w:ascii="Times New Roman" w:eastAsia="Times New Roman" w:hAnsi="Times New Roman" w:cs="Times New Roman"/>
+          <w:sz w:val="24"/>
+          <w:szCs w:val="24"/>
+        </w:rPr>
+      </w:pPr>
     </w:p>
     <w:p>
       <w:pPr>

</xml_diff>

<commit_message>
caso de uso 10 ventana
</commit_message>
<xml_diff>
--- a/Desarrollo/MentalSync/Analisis/SGCSM-DDW.docx
+++ b/Desarrollo/MentalSync/Analisis/SGCSM-DDW.docx
@@ -146,8 +146,19 @@
           <w:sz w:val="40"/>
           <w:szCs w:val="40"/>
         </w:rPr>
-        <w:t>Documento de Diseño de Wireframes</w:t>
+        <w:t xml:space="preserve">Documento de Diseño de </w:t>
       </w:r>
+      <w:proofErr w:type="spellStart"/>
+      <w:r>
+        <w:rPr>
+          <w:rFonts w:ascii="Times New Roman" w:eastAsia="Times New Roman" w:hAnsi="Times New Roman" w:cs="Times New Roman"/>
+          <w:b/>
+          <w:sz w:val="40"/>
+          <w:szCs w:val="40"/>
+        </w:rPr>
+        <w:t>Wireframes</w:t>
+      </w:r>
+      <w:proofErr w:type="spellEnd"/>
     </w:p>
     <w:p>
       <w:pPr>
@@ -167,7 +178,27 @@
           <w:sz w:val="32"/>
           <w:szCs w:val="32"/>
         </w:rPr>
-        <w:t>Mendoza Gomez, Carlos Daniel</w:t>
+        <w:t xml:space="preserve">Mendoza </w:t>
+      </w:r>
+      <w:proofErr w:type="spellStart"/>
+      <w:r>
+        <w:rPr>
+          <w:rFonts w:ascii="Times New Roman" w:eastAsia="Times New Roman" w:hAnsi="Times New Roman" w:cs="Times New Roman"/>
+          <w:b/>
+          <w:sz w:val="32"/>
+          <w:szCs w:val="32"/>
+        </w:rPr>
+        <w:t>Gomez</w:t>
+      </w:r>
+      <w:proofErr w:type="spellEnd"/>
+      <w:r>
+        <w:rPr>
+          <w:rFonts w:ascii="Times New Roman" w:eastAsia="Times New Roman" w:hAnsi="Times New Roman" w:cs="Times New Roman"/>
+          <w:b/>
+          <w:sz w:val="32"/>
+          <w:szCs w:val="32"/>
+        </w:rPr>
+        <w:t>, Carlos Daniel</w:t>
       </w:r>
     </w:p>
     <w:p>
@@ -3519,6 +3550,7 @@
       <w:r>
         <w:rPr>
           <w:rFonts w:ascii="Times New Roman" w:eastAsia="Times New Roman" w:hAnsi="Times New Roman" w:cs="Times New Roman"/>
+          <w:noProof/>
           <w:sz w:val="24"/>
           <w:szCs w:val="24"/>
         </w:rPr>
@@ -4030,6 +4062,7 @@
       <w:r>
         <w:rPr>
           <w:rFonts w:ascii="Times New Roman" w:eastAsia="Times New Roman" w:hAnsi="Times New Roman" w:cs="Times New Roman"/>
+          <w:noProof/>
           <w:sz w:val="24"/>
           <w:szCs w:val="24"/>
         </w:rPr>
@@ -4315,6 +4348,7 @@
       <w:r>
         <w:rPr>
           <w:rFonts w:ascii="Times New Roman" w:eastAsia="Times New Roman" w:hAnsi="Times New Roman" w:cs="Times New Roman"/>
+          <w:noProof/>
           <w:sz w:val="24"/>
           <w:szCs w:val="24"/>
         </w:rPr>
@@ -4547,6 +4581,264 @@
           <w:szCs w:val="24"/>
         </w:rPr>
       </w:pPr>
+      <w:r>
+        <w:rPr>
+          <w:rFonts w:ascii="Times New Roman" w:eastAsia="Times New Roman" w:hAnsi="Times New Roman" w:cs="Times New Roman"/>
+          <w:sz w:val="24"/>
+          <w:szCs w:val="24"/>
+        </w:rPr>
+        <w:drawing>
+          <wp:anchor distT="0" distB="0" distL="114300" distR="114300" simplePos="0" relativeHeight="251672576" behindDoc="0" locked="0" layoutInCell="1" allowOverlap="1" wp14:anchorId="5580DE1B" wp14:editId="724E5690">
+            <wp:simplePos x="0" y="0"/>
+            <wp:positionH relativeFrom="margin">
+              <wp:posOffset>443230</wp:posOffset>
+            </wp:positionH>
+            <wp:positionV relativeFrom="margin">
+              <wp:posOffset>3839326</wp:posOffset>
+            </wp:positionV>
+            <wp:extent cx="5331460" cy="3153410"/>
+            <wp:effectExtent l="0" t="0" r="2540" b="8890"/>
+            <wp:wrapSquare wrapText="bothSides"/>
+            <wp:docPr id="192083313" name="Imagen 1"/>
+            <wp:cNvGraphicFramePr>
+              <a:graphicFrameLocks xmlns:a="http://schemas.openxmlformats.org/drawingml/2006/main" noChangeAspect="1"/>
+            </wp:cNvGraphicFramePr>
+            <a:graphic xmlns:a="http://schemas.openxmlformats.org/drawingml/2006/main">
+              <a:graphicData uri="http://schemas.openxmlformats.org/drawingml/2006/picture">
+                <pic:pic xmlns:pic="http://schemas.openxmlformats.org/drawingml/2006/picture">
+                  <pic:nvPicPr>
+                    <pic:cNvPr id="192083313" name=""/>
+                    <pic:cNvPicPr/>
+                  </pic:nvPicPr>
+                  <pic:blipFill rotWithShape="1">
+                    <a:blip r:embed="rId17">
+                      <a:extLst>
+                        <a:ext uri="{28A0092B-C50C-407E-A947-70E740481C1C}">
+                          <a14:useLocalDpi xmlns:a14="http://schemas.microsoft.com/office/drawing/2010/main" val="0"/>
+                        </a:ext>
+                      </a:extLst>
+                    </a:blip>
+                    <a:srcRect t="8246"/>
+                    <a:stretch/>
+                  </pic:blipFill>
+                  <pic:spPr bwMode="auto">
+                    <a:xfrm>
+                      <a:off x="0" y="0"/>
+                      <a:ext cx="5331460" cy="3153410"/>
+                    </a:xfrm>
+                    <a:prstGeom prst="rect">
+                      <a:avLst/>
+                    </a:prstGeom>
+                    <a:ln>
+                      <a:noFill/>
+                    </a:ln>
+                    <a:extLst>
+                      <a:ext uri="{53640926-AAD7-44D8-BBD7-CCE9431645EC}">
+                        <a14:shadowObscured xmlns:a14="http://schemas.microsoft.com/office/drawing/2010/main"/>
+                      </a:ext>
+                    </a:extLst>
+                  </pic:spPr>
+                </pic:pic>
+              </a:graphicData>
+            </a:graphic>
+            <wp14:sizeRelH relativeFrom="margin">
+              <wp14:pctWidth>0</wp14:pctWidth>
+            </wp14:sizeRelH>
+            <wp14:sizeRelV relativeFrom="margin">
+              <wp14:pctHeight>0</wp14:pctHeight>
+            </wp14:sizeRelV>
+          </wp:anchor>
+        </w:drawing>
+      </w:r>
+    </w:p>
+    <w:p>
+      <w:pPr>
+        <w:rPr>
+          <w:rFonts w:ascii="Times New Roman" w:eastAsia="Times New Roman" w:hAnsi="Times New Roman" w:cs="Times New Roman"/>
+          <w:sz w:val="24"/>
+          <w:szCs w:val="24"/>
+        </w:rPr>
+      </w:pPr>
+    </w:p>
+    <w:p>
+      <w:pPr>
+        <w:rPr>
+          <w:rFonts w:ascii="Times New Roman" w:eastAsia="Times New Roman" w:hAnsi="Times New Roman" w:cs="Times New Roman"/>
+          <w:sz w:val="24"/>
+          <w:szCs w:val="24"/>
+        </w:rPr>
+      </w:pPr>
+    </w:p>
+    <w:p>
+      <w:pPr>
+        <w:rPr>
+          <w:rFonts w:ascii="Times New Roman" w:eastAsia="Times New Roman" w:hAnsi="Times New Roman" w:cs="Times New Roman"/>
+          <w:sz w:val="24"/>
+          <w:szCs w:val="24"/>
+        </w:rPr>
+      </w:pPr>
+    </w:p>
+    <w:p>
+      <w:pPr>
+        <w:rPr>
+          <w:rFonts w:ascii="Times New Roman" w:eastAsia="Times New Roman" w:hAnsi="Times New Roman" w:cs="Times New Roman"/>
+          <w:sz w:val="24"/>
+          <w:szCs w:val="24"/>
+        </w:rPr>
+      </w:pPr>
+    </w:p>
+    <w:p>
+      <w:pPr>
+        <w:rPr>
+          <w:rFonts w:ascii="Times New Roman" w:eastAsia="Times New Roman" w:hAnsi="Times New Roman" w:cs="Times New Roman"/>
+          <w:sz w:val="24"/>
+          <w:szCs w:val="24"/>
+        </w:rPr>
+      </w:pPr>
+    </w:p>
+    <w:p>
+      <w:pPr>
+        <w:rPr>
+          <w:rFonts w:ascii="Times New Roman" w:eastAsia="Times New Roman" w:hAnsi="Times New Roman" w:cs="Times New Roman"/>
+          <w:sz w:val="24"/>
+          <w:szCs w:val="24"/>
+        </w:rPr>
+      </w:pPr>
+    </w:p>
+    <w:p>
+      <w:pPr>
+        <w:rPr>
+          <w:rFonts w:ascii="Times New Roman" w:eastAsia="Times New Roman" w:hAnsi="Times New Roman" w:cs="Times New Roman"/>
+          <w:sz w:val="24"/>
+          <w:szCs w:val="24"/>
+        </w:rPr>
+      </w:pPr>
+    </w:p>
+    <w:p>
+      <w:pPr>
+        <w:rPr>
+          <w:rFonts w:ascii="Times New Roman" w:eastAsia="Times New Roman" w:hAnsi="Times New Roman" w:cs="Times New Roman"/>
+          <w:sz w:val="24"/>
+          <w:szCs w:val="24"/>
+        </w:rPr>
+      </w:pPr>
+    </w:p>
+    <w:p>
+      <w:pPr>
+        <w:rPr>
+          <w:rFonts w:ascii="Times New Roman" w:eastAsia="Times New Roman" w:hAnsi="Times New Roman" w:cs="Times New Roman"/>
+          <w:sz w:val="24"/>
+          <w:szCs w:val="24"/>
+        </w:rPr>
+      </w:pPr>
+    </w:p>
+    <w:p>
+      <w:pPr>
+        <w:rPr>
+          <w:rFonts w:ascii="Times New Roman" w:eastAsia="Times New Roman" w:hAnsi="Times New Roman" w:cs="Times New Roman"/>
+          <w:sz w:val="24"/>
+          <w:szCs w:val="24"/>
+        </w:rPr>
+      </w:pPr>
+    </w:p>
+    <w:p>
+      <w:pPr>
+        <w:rPr>
+          <w:rFonts w:ascii="Times New Roman" w:eastAsia="Times New Roman" w:hAnsi="Times New Roman" w:cs="Times New Roman"/>
+          <w:sz w:val="24"/>
+          <w:szCs w:val="24"/>
+        </w:rPr>
+      </w:pPr>
+    </w:p>
+    <w:p>
+      <w:pPr>
+        <w:rPr>
+          <w:rFonts w:ascii="Times New Roman" w:eastAsia="Times New Roman" w:hAnsi="Times New Roman" w:cs="Times New Roman"/>
+          <w:sz w:val="24"/>
+          <w:szCs w:val="24"/>
+        </w:rPr>
+      </w:pPr>
+    </w:p>
+    <w:p>
+      <w:pPr>
+        <w:rPr>
+          <w:rFonts w:ascii="Times New Roman" w:eastAsia="Times New Roman" w:hAnsi="Times New Roman" w:cs="Times New Roman"/>
+          <w:sz w:val="24"/>
+          <w:szCs w:val="24"/>
+        </w:rPr>
+      </w:pPr>
+    </w:p>
+    <w:p>
+      <w:pPr>
+        <w:rPr>
+          <w:rFonts w:ascii="Times New Roman" w:eastAsia="Times New Roman" w:hAnsi="Times New Roman" w:cs="Times New Roman"/>
+          <w:sz w:val="24"/>
+          <w:szCs w:val="24"/>
+        </w:rPr>
+      </w:pPr>
+    </w:p>
+    <w:p>
+      <w:pPr>
+        <w:rPr>
+          <w:rFonts w:ascii="Times New Roman" w:eastAsia="Times New Roman" w:hAnsi="Times New Roman" w:cs="Times New Roman"/>
+          <w:sz w:val="24"/>
+          <w:szCs w:val="24"/>
+        </w:rPr>
+      </w:pPr>
+    </w:p>
+    <w:p>
+      <w:pPr>
+        <w:rPr>
+          <w:rFonts w:ascii="Times New Roman" w:eastAsia="Times New Roman" w:hAnsi="Times New Roman" w:cs="Times New Roman"/>
+          <w:sz w:val="24"/>
+          <w:szCs w:val="24"/>
+        </w:rPr>
+      </w:pPr>
+    </w:p>
+    <w:p>
+      <w:pPr>
+        <w:rPr>
+          <w:rFonts w:ascii="Times New Roman" w:eastAsia="Times New Roman" w:hAnsi="Times New Roman" w:cs="Times New Roman"/>
+          <w:sz w:val="24"/>
+          <w:szCs w:val="24"/>
+        </w:rPr>
+      </w:pPr>
+    </w:p>
+    <w:p>
+      <w:pPr>
+        <w:rPr>
+          <w:rFonts w:ascii="Times New Roman" w:eastAsia="Times New Roman" w:hAnsi="Times New Roman" w:cs="Times New Roman"/>
+          <w:sz w:val="24"/>
+          <w:szCs w:val="24"/>
+        </w:rPr>
+      </w:pPr>
+    </w:p>
+    <w:p>
+      <w:pPr>
+        <w:rPr>
+          <w:rFonts w:ascii="Times New Roman" w:eastAsia="Times New Roman" w:hAnsi="Times New Roman" w:cs="Times New Roman"/>
+          <w:sz w:val="24"/>
+          <w:szCs w:val="24"/>
+        </w:rPr>
+      </w:pPr>
+    </w:p>
+    <w:p>
+      <w:pPr>
+        <w:rPr>
+          <w:rFonts w:ascii="Times New Roman" w:eastAsia="Times New Roman" w:hAnsi="Times New Roman" w:cs="Times New Roman"/>
+          <w:sz w:val="24"/>
+          <w:szCs w:val="24"/>
+        </w:rPr>
+      </w:pPr>
+    </w:p>
+    <w:p>
+      <w:pPr>
+        <w:rPr>
+          <w:rFonts w:ascii="Times New Roman" w:eastAsia="Times New Roman" w:hAnsi="Times New Roman" w:cs="Times New Roman"/>
+          <w:sz w:val="24"/>
+          <w:szCs w:val="24"/>
+        </w:rPr>
+      </w:pPr>
     </w:p>
     <w:p>
       <w:pPr>
@@ -4581,6 +4873,7 @@
       </w:pPr>
       <w:bookmarkStart w:id="10" w:name="_Toc180529982"/>
       <w:r>
+        <w:lastRenderedPageBreak/>
         <w:t>CU011: Ver notificación</w:t>
       </w:r>
       <w:bookmarkEnd w:id="10"/>

</xml_diff>

<commit_message>
caso de uso 13 ventana
</commit_message>
<xml_diff>
--- a/Desarrollo/MentalSync/Analisis/SGCSM-DDW.docx
+++ b/Desarrollo/MentalSync/Analisis/SGCSM-DDW.docx
@@ -4584,6 +4584,7 @@
       <w:r>
         <w:rPr>
           <w:rFonts w:ascii="Times New Roman" w:eastAsia="Times New Roman" w:hAnsi="Times New Roman" w:cs="Times New Roman"/>
+          <w:noProof/>
           <w:sz w:val="24"/>
           <w:szCs w:val="24"/>
         </w:rPr>
@@ -4886,6 +4887,192 @@
           <w:szCs w:val="24"/>
         </w:rPr>
       </w:pPr>
+      <w:r>
+        <w:rPr>
+          <w:rFonts w:ascii="Times New Roman" w:eastAsia="Times New Roman" w:hAnsi="Times New Roman" w:cs="Times New Roman"/>
+          <w:sz w:val="24"/>
+          <w:szCs w:val="24"/>
+        </w:rPr>
+        <w:drawing>
+          <wp:anchor distT="0" distB="0" distL="114300" distR="114300" simplePos="0" relativeHeight="251673600" behindDoc="0" locked="0" layoutInCell="1" allowOverlap="1" wp14:anchorId="7F5A3254" wp14:editId="0A50F1BF">
+            <wp:simplePos x="0" y="0"/>
+            <wp:positionH relativeFrom="margin">
+              <wp:align>right</wp:align>
+            </wp:positionH>
+            <wp:positionV relativeFrom="margin">
+              <wp:posOffset>332278</wp:posOffset>
+            </wp:positionV>
+            <wp:extent cx="5206365" cy="3072130"/>
+            <wp:effectExtent l="0" t="0" r="0" b="0"/>
+            <wp:wrapSquare wrapText="bothSides"/>
+            <wp:docPr id="1553072554" name="Imagen 1"/>
+            <wp:cNvGraphicFramePr>
+              <a:graphicFrameLocks xmlns:a="http://schemas.openxmlformats.org/drawingml/2006/main" noChangeAspect="1"/>
+            </wp:cNvGraphicFramePr>
+            <a:graphic xmlns:a="http://schemas.openxmlformats.org/drawingml/2006/main">
+              <a:graphicData uri="http://schemas.openxmlformats.org/drawingml/2006/picture">
+                <pic:pic xmlns:pic="http://schemas.openxmlformats.org/drawingml/2006/picture">
+                  <pic:nvPicPr>
+                    <pic:cNvPr id="1553072554" name=""/>
+                    <pic:cNvPicPr/>
+                  </pic:nvPicPr>
+                  <pic:blipFill rotWithShape="1">
+                    <a:blip r:embed="rId18">
+                      <a:extLst>
+                        <a:ext uri="{28A0092B-C50C-407E-A947-70E740481C1C}">
+                          <a14:useLocalDpi xmlns:a14="http://schemas.microsoft.com/office/drawing/2010/main" val="0"/>
+                        </a:ext>
+                      </a:extLst>
+                    </a:blip>
+                    <a:srcRect t="8462"/>
+                    <a:stretch/>
+                  </pic:blipFill>
+                  <pic:spPr bwMode="auto">
+                    <a:xfrm>
+                      <a:off x="0" y="0"/>
+                      <a:ext cx="5206365" cy="3072130"/>
+                    </a:xfrm>
+                    <a:prstGeom prst="rect">
+                      <a:avLst/>
+                    </a:prstGeom>
+                    <a:ln>
+                      <a:noFill/>
+                    </a:ln>
+                    <a:extLst>
+                      <a:ext uri="{53640926-AAD7-44D8-BBD7-CCE9431645EC}">
+                        <a14:shadowObscured xmlns:a14="http://schemas.microsoft.com/office/drawing/2010/main"/>
+                      </a:ext>
+                    </a:extLst>
+                  </pic:spPr>
+                </pic:pic>
+              </a:graphicData>
+            </a:graphic>
+            <wp14:sizeRelH relativeFrom="margin">
+              <wp14:pctWidth>0</wp14:pctWidth>
+            </wp14:sizeRelH>
+            <wp14:sizeRelV relativeFrom="margin">
+              <wp14:pctHeight>0</wp14:pctHeight>
+            </wp14:sizeRelV>
+          </wp:anchor>
+        </w:drawing>
+      </w:r>
+    </w:p>
+    <w:p>
+      <w:pPr>
+        <w:rPr>
+          <w:rFonts w:ascii="Times New Roman" w:eastAsia="Times New Roman" w:hAnsi="Times New Roman" w:cs="Times New Roman"/>
+          <w:sz w:val="24"/>
+          <w:szCs w:val="24"/>
+        </w:rPr>
+      </w:pPr>
+    </w:p>
+    <w:p>
+      <w:pPr>
+        <w:rPr>
+          <w:rFonts w:ascii="Times New Roman" w:eastAsia="Times New Roman" w:hAnsi="Times New Roman" w:cs="Times New Roman"/>
+          <w:sz w:val="24"/>
+          <w:szCs w:val="24"/>
+        </w:rPr>
+      </w:pPr>
+    </w:p>
+    <w:p>
+      <w:pPr>
+        <w:rPr>
+          <w:rFonts w:ascii="Times New Roman" w:eastAsia="Times New Roman" w:hAnsi="Times New Roman" w:cs="Times New Roman"/>
+          <w:sz w:val="24"/>
+          <w:szCs w:val="24"/>
+        </w:rPr>
+      </w:pPr>
+    </w:p>
+    <w:p>
+      <w:pPr>
+        <w:rPr>
+          <w:rFonts w:ascii="Times New Roman" w:eastAsia="Times New Roman" w:hAnsi="Times New Roman" w:cs="Times New Roman"/>
+          <w:sz w:val="24"/>
+          <w:szCs w:val="24"/>
+        </w:rPr>
+      </w:pPr>
+    </w:p>
+    <w:p>
+      <w:pPr>
+        <w:rPr>
+          <w:rFonts w:ascii="Times New Roman" w:eastAsia="Times New Roman" w:hAnsi="Times New Roman" w:cs="Times New Roman"/>
+          <w:sz w:val="24"/>
+          <w:szCs w:val="24"/>
+        </w:rPr>
+      </w:pPr>
+    </w:p>
+    <w:p>
+      <w:pPr>
+        <w:rPr>
+          <w:rFonts w:ascii="Times New Roman" w:eastAsia="Times New Roman" w:hAnsi="Times New Roman" w:cs="Times New Roman"/>
+          <w:sz w:val="24"/>
+          <w:szCs w:val="24"/>
+        </w:rPr>
+      </w:pPr>
+    </w:p>
+    <w:p>
+      <w:pPr>
+        <w:rPr>
+          <w:rFonts w:ascii="Times New Roman" w:eastAsia="Times New Roman" w:hAnsi="Times New Roman" w:cs="Times New Roman"/>
+          <w:sz w:val="24"/>
+          <w:szCs w:val="24"/>
+        </w:rPr>
+      </w:pPr>
+    </w:p>
+    <w:p>
+      <w:pPr>
+        <w:rPr>
+          <w:rFonts w:ascii="Times New Roman" w:eastAsia="Times New Roman" w:hAnsi="Times New Roman" w:cs="Times New Roman"/>
+          <w:sz w:val="24"/>
+          <w:szCs w:val="24"/>
+        </w:rPr>
+      </w:pPr>
+    </w:p>
+    <w:p>
+      <w:pPr>
+        <w:rPr>
+          <w:rFonts w:ascii="Times New Roman" w:eastAsia="Times New Roman" w:hAnsi="Times New Roman" w:cs="Times New Roman"/>
+          <w:sz w:val="24"/>
+          <w:szCs w:val="24"/>
+        </w:rPr>
+      </w:pPr>
+    </w:p>
+    <w:p>
+      <w:pPr>
+        <w:rPr>
+          <w:rFonts w:ascii="Times New Roman" w:eastAsia="Times New Roman" w:hAnsi="Times New Roman" w:cs="Times New Roman"/>
+          <w:sz w:val="24"/>
+          <w:szCs w:val="24"/>
+        </w:rPr>
+      </w:pPr>
+    </w:p>
+    <w:p>
+      <w:pPr>
+        <w:rPr>
+          <w:rFonts w:ascii="Times New Roman" w:eastAsia="Times New Roman" w:hAnsi="Times New Roman" w:cs="Times New Roman"/>
+          <w:sz w:val="24"/>
+          <w:szCs w:val="24"/>
+        </w:rPr>
+      </w:pPr>
+    </w:p>
+    <w:p>
+      <w:pPr>
+        <w:rPr>
+          <w:rFonts w:ascii="Times New Roman" w:eastAsia="Times New Roman" w:hAnsi="Times New Roman" w:cs="Times New Roman"/>
+          <w:sz w:val="24"/>
+          <w:szCs w:val="24"/>
+        </w:rPr>
+      </w:pPr>
+    </w:p>
+    <w:p>
+      <w:pPr>
+        <w:rPr>
+          <w:rFonts w:ascii="Times New Roman" w:eastAsia="Times New Roman" w:hAnsi="Times New Roman" w:cs="Times New Roman"/>
+          <w:sz w:val="24"/>
+          <w:szCs w:val="24"/>
+        </w:rPr>
+      </w:pPr>
     </w:p>
     <w:p>
       <w:pPr>
@@ -4941,6 +5128,246 @@
           <w:szCs w:val="24"/>
         </w:rPr>
       </w:pPr>
+      <w:r>
+        <w:rPr>
+          <w:rFonts w:ascii="Times New Roman" w:eastAsia="Times New Roman" w:hAnsi="Times New Roman" w:cs="Times New Roman"/>
+          <w:sz w:val="24"/>
+          <w:szCs w:val="24"/>
+        </w:rPr>
+        <w:drawing>
+          <wp:anchor distT="0" distB="0" distL="114300" distR="114300" simplePos="0" relativeHeight="251674624" behindDoc="0" locked="0" layoutInCell="1" allowOverlap="1" wp14:anchorId="42BF970C" wp14:editId="2C897F13">
+            <wp:simplePos x="0" y="0"/>
+            <wp:positionH relativeFrom="margin">
+              <wp:align>right</wp:align>
+            </wp:positionH>
+            <wp:positionV relativeFrom="margin">
+              <wp:posOffset>4142105</wp:posOffset>
+            </wp:positionV>
+            <wp:extent cx="5265420" cy="3117215"/>
+            <wp:effectExtent l="0" t="0" r="0" b="6985"/>
+            <wp:wrapSquare wrapText="bothSides"/>
+            <wp:docPr id="1332290771" name="Imagen 1"/>
+            <wp:cNvGraphicFramePr>
+              <a:graphicFrameLocks xmlns:a="http://schemas.openxmlformats.org/drawingml/2006/main" noChangeAspect="1"/>
+            </wp:cNvGraphicFramePr>
+            <a:graphic xmlns:a="http://schemas.openxmlformats.org/drawingml/2006/main">
+              <a:graphicData uri="http://schemas.openxmlformats.org/drawingml/2006/picture">
+                <pic:pic xmlns:pic="http://schemas.openxmlformats.org/drawingml/2006/picture">
+                  <pic:nvPicPr>
+                    <pic:cNvPr id="1332290771" name=""/>
+                    <pic:cNvPicPr/>
+                  </pic:nvPicPr>
+                  <pic:blipFill rotWithShape="1">
+                    <a:blip r:embed="rId19">
+                      <a:extLst>
+                        <a:ext uri="{28A0092B-C50C-407E-A947-70E740481C1C}">
+                          <a14:useLocalDpi xmlns:a14="http://schemas.microsoft.com/office/drawing/2010/main" val="0"/>
+                        </a:ext>
+                      </a:extLst>
+                    </a:blip>
+                    <a:srcRect t="7720"/>
+                    <a:stretch/>
+                  </pic:blipFill>
+                  <pic:spPr bwMode="auto">
+                    <a:xfrm>
+                      <a:off x="0" y="0"/>
+                      <a:ext cx="5265420" cy="3117215"/>
+                    </a:xfrm>
+                    <a:prstGeom prst="rect">
+                      <a:avLst/>
+                    </a:prstGeom>
+                    <a:ln>
+                      <a:noFill/>
+                    </a:ln>
+                    <a:extLst>
+                      <a:ext uri="{53640926-AAD7-44D8-BBD7-CCE9431645EC}">
+                        <a14:shadowObscured xmlns:a14="http://schemas.microsoft.com/office/drawing/2010/main"/>
+                      </a:ext>
+                    </a:extLst>
+                  </pic:spPr>
+                </pic:pic>
+              </a:graphicData>
+            </a:graphic>
+            <wp14:sizeRelH relativeFrom="margin">
+              <wp14:pctWidth>0</wp14:pctWidth>
+            </wp14:sizeRelH>
+            <wp14:sizeRelV relativeFrom="margin">
+              <wp14:pctHeight>0</wp14:pctHeight>
+            </wp14:sizeRelV>
+          </wp:anchor>
+        </w:drawing>
+      </w:r>
+    </w:p>
+    <w:p>
+      <w:pPr>
+        <w:rPr>
+          <w:rFonts w:ascii="Times New Roman" w:eastAsia="Times New Roman" w:hAnsi="Times New Roman" w:cs="Times New Roman"/>
+          <w:sz w:val="24"/>
+          <w:szCs w:val="24"/>
+        </w:rPr>
+      </w:pPr>
+    </w:p>
+    <w:p>
+      <w:pPr>
+        <w:rPr>
+          <w:rFonts w:ascii="Times New Roman" w:eastAsia="Times New Roman" w:hAnsi="Times New Roman" w:cs="Times New Roman"/>
+          <w:sz w:val="24"/>
+          <w:szCs w:val="24"/>
+        </w:rPr>
+      </w:pPr>
+    </w:p>
+    <w:p>
+      <w:pPr>
+        <w:rPr>
+          <w:rFonts w:ascii="Times New Roman" w:eastAsia="Times New Roman" w:hAnsi="Times New Roman" w:cs="Times New Roman"/>
+          <w:sz w:val="24"/>
+          <w:szCs w:val="24"/>
+        </w:rPr>
+      </w:pPr>
+    </w:p>
+    <w:p>
+      <w:pPr>
+        <w:rPr>
+          <w:rFonts w:ascii="Times New Roman" w:eastAsia="Times New Roman" w:hAnsi="Times New Roman" w:cs="Times New Roman"/>
+          <w:sz w:val="24"/>
+          <w:szCs w:val="24"/>
+        </w:rPr>
+      </w:pPr>
+    </w:p>
+    <w:p>
+      <w:pPr>
+        <w:rPr>
+          <w:rFonts w:ascii="Times New Roman" w:eastAsia="Times New Roman" w:hAnsi="Times New Roman" w:cs="Times New Roman"/>
+          <w:sz w:val="24"/>
+          <w:szCs w:val="24"/>
+        </w:rPr>
+      </w:pPr>
+    </w:p>
+    <w:p>
+      <w:pPr>
+        <w:rPr>
+          <w:rFonts w:ascii="Times New Roman" w:eastAsia="Times New Roman" w:hAnsi="Times New Roman" w:cs="Times New Roman"/>
+          <w:sz w:val="24"/>
+          <w:szCs w:val="24"/>
+        </w:rPr>
+      </w:pPr>
+    </w:p>
+    <w:p>
+      <w:pPr>
+        <w:rPr>
+          <w:rFonts w:ascii="Times New Roman" w:eastAsia="Times New Roman" w:hAnsi="Times New Roman" w:cs="Times New Roman"/>
+          <w:sz w:val="24"/>
+          <w:szCs w:val="24"/>
+        </w:rPr>
+      </w:pPr>
+    </w:p>
+    <w:p>
+      <w:pPr>
+        <w:rPr>
+          <w:rFonts w:ascii="Times New Roman" w:eastAsia="Times New Roman" w:hAnsi="Times New Roman" w:cs="Times New Roman"/>
+          <w:sz w:val="24"/>
+          <w:szCs w:val="24"/>
+        </w:rPr>
+      </w:pPr>
+    </w:p>
+    <w:p>
+      <w:pPr>
+        <w:rPr>
+          <w:rFonts w:ascii="Times New Roman" w:eastAsia="Times New Roman" w:hAnsi="Times New Roman" w:cs="Times New Roman"/>
+          <w:sz w:val="24"/>
+          <w:szCs w:val="24"/>
+        </w:rPr>
+      </w:pPr>
+    </w:p>
+    <w:p>
+      <w:pPr>
+        <w:rPr>
+          <w:rFonts w:ascii="Times New Roman" w:eastAsia="Times New Roman" w:hAnsi="Times New Roman" w:cs="Times New Roman"/>
+          <w:sz w:val="24"/>
+          <w:szCs w:val="24"/>
+        </w:rPr>
+      </w:pPr>
+    </w:p>
+    <w:p>
+      <w:pPr>
+        <w:rPr>
+          <w:rFonts w:ascii="Times New Roman" w:eastAsia="Times New Roman" w:hAnsi="Times New Roman" w:cs="Times New Roman"/>
+          <w:sz w:val="24"/>
+          <w:szCs w:val="24"/>
+        </w:rPr>
+      </w:pPr>
+    </w:p>
+    <w:p>
+      <w:pPr>
+        <w:rPr>
+          <w:rFonts w:ascii="Times New Roman" w:eastAsia="Times New Roman" w:hAnsi="Times New Roman" w:cs="Times New Roman"/>
+          <w:sz w:val="24"/>
+          <w:szCs w:val="24"/>
+        </w:rPr>
+      </w:pPr>
+    </w:p>
+    <w:p>
+      <w:pPr>
+        <w:rPr>
+          <w:rFonts w:ascii="Times New Roman" w:eastAsia="Times New Roman" w:hAnsi="Times New Roman" w:cs="Times New Roman"/>
+          <w:sz w:val="24"/>
+          <w:szCs w:val="24"/>
+        </w:rPr>
+      </w:pPr>
+    </w:p>
+    <w:p>
+      <w:pPr>
+        <w:rPr>
+          <w:rFonts w:ascii="Times New Roman" w:eastAsia="Times New Roman" w:hAnsi="Times New Roman" w:cs="Times New Roman"/>
+          <w:sz w:val="24"/>
+          <w:szCs w:val="24"/>
+        </w:rPr>
+      </w:pPr>
+    </w:p>
+    <w:p>
+      <w:pPr>
+        <w:rPr>
+          <w:rFonts w:ascii="Times New Roman" w:eastAsia="Times New Roman" w:hAnsi="Times New Roman" w:cs="Times New Roman"/>
+          <w:sz w:val="24"/>
+          <w:szCs w:val="24"/>
+        </w:rPr>
+      </w:pPr>
+    </w:p>
+    <w:p>
+      <w:pPr>
+        <w:rPr>
+          <w:rFonts w:ascii="Times New Roman" w:eastAsia="Times New Roman" w:hAnsi="Times New Roman" w:cs="Times New Roman"/>
+          <w:sz w:val="24"/>
+          <w:szCs w:val="24"/>
+        </w:rPr>
+      </w:pPr>
+    </w:p>
+    <w:p>
+      <w:pPr>
+        <w:rPr>
+          <w:rFonts w:ascii="Times New Roman" w:eastAsia="Times New Roman" w:hAnsi="Times New Roman" w:cs="Times New Roman"/>
+          <w:sz w:val="24"/>
+          <w:szCs w:val="24"/>
+        </w:rPr>
+      </w:pPr>
+    </w:p>
+    <w:p>
+      <w:pPr>
+        <w:rPr>
+          <w:rFonts w:ascii="Times New Roman" w:eastAsia="Times New Roman" w:hAnsi="Times New Roman" w:cs="Times New Roman"/>
+          <w:sz w:val="24"/>
+          <w:szCs w:val="24"/>
+        </w:rPr>
+      </w:pPr>
+    </w:p>
+    <w:p>
+      <w:pPr>
+        <w:rPr>
+          <w:rFonts w:ascii="Times New Roman" w:eastAsia="Times New Roman" w:hAnsi="Times New Roman" w:cs="Times New Roman"/>
+          <w:sz w:val="24"/>
+          <w:szCs w:val="24"/>
+        </w:rPr>
+      </w:pPr>
     </w:p>
     <w:p>
       <w:pPr>
@@ -4984,6 +5411,7 @@
       </w:pPr>
       <w:bookmarkStart w:id="12" w:name="_Toc180529984"/>
       <w:r>
+        <w:lastRenderedPageBreak/>
         <w:t>CU013: Gestionar psicólogo</w:t>
       </w:r>
       <w:bookmarkEnd w:id="12"/>
@@ -4998,6 +5426,76 @@
           <w:szCs w:val="24"/>
         </w:rPr>
       </w:pPr>
+      <w:r>
+        <w:rPr>
+          <w:rFonts w:ascii="Times New Roman" w:eastAsia="Times New Roman" w:hAnsi="Times New Roman" w:cs="Times New Roman"/>
+          <w:b/>
+          <w:sz w:val="24"/>
+          <w:szCs w:val="24"/>
+        </w:rPr>
+        <w:drawing>
+          <wp:anchor distT="0" distB="0" distL="114300" distR="114300" simplePos="0" relativeHeight="251675648" behindDoc="0" locked="0" layoutInCell="1" allowOverlap="1" wp14:anchorId="53C16CD0" wp14:editId="111764EF">
+            <wp:simplePos x="0" y="0"/>
+            <wp:positionH relativeFrom="margin">
+              <wp:align>right</wp:align>
+            </wp:positionH>
+            <wp:positionV relativeFrom="margin">
+              <wp:posOffset>366222</wp:posOffset>
+            </wp:positionV>
+            <wp:extent cx="5264785" cy="3120390"/>
+            <wp:effectExtent l="0" t="0" r="0" b="3810"/>
+            <wp:wrapSquare wrapText="bothSides"/>
+            <wp:docPr id="1524231754" name="Imagen 1"/>
+            <wp:cNvGraphicFramePr>
+              <a:graphicFrameLocks xmlns:a="http://schemas.openxmlformats.org/drawingml/2006/main" noChangeAspect="1"/>
+            </wp:cNvGraphicFramePr>
+            <a:graphic xmlns:a="http://schemas.openxmlformats.org/drawingml/2006/main">
+              <a:graphicData uri="http://schemas.openxmlformats.org/drawingml/2006/picture">
+                <pic:pic xmlns:pic="http://schemas.openxmlformats.org/drawingml/2006/picture">
+                  <pic:nvPicPr>
+                    <pic:cNvPr id="1524231754" name=""/>
+                    <pic:cNvPicPr/>
+                  </pic:nvPicPr>
+                  <pic:blipFill rotWithShape="1">
+                    <a:blip r:embed="rId20">
+                      <a:extLst>
+                        <a:ext uri="{28A0092B-C50C-407E-A947-70E740481C1C}">
+                          <a14:useLocalDpi xmlns:a14="http://schemas.microsoft.com/office/drawing/2010/main" val="0"/>
+                        </a:ext>
+                      </a:extLst>
+                    </a:blip>
+                    <a:srcRect t="8058"/>
+                    <a:stretch/>
+                  </pic:blipFill>
+                  <pic:spPr bwMode="auto">
+                    <a:xfrm>
+                      <a:off x="0" y="0"/>
+                      <a:ext cx="5264785" cy="3120390"/>
+                    </a:xfrm>
+                    <a:prstGeom prst="rect">
+                      <a:avLst/>
+                    </a:prstGeom>
+                    <a:ln>
+                      <a:noFill/>
+                    </a:ln>
+                    <a:extLst>
+                      <a:ext uri="{53640926-AAD7-44D8-BBD7-CCE9431645EC}">
+                        <a14:shadowObscured xmlns:a14="http://schemas.microsoft.com/office/drawing/2010/main"/>
+                      </a:ext>
+                    </a:extLst>
+                  </pic:spPr>
+                </pic:pic>
+              </a:graphicData>
+            </a:graphic>
+            <wp14:sizeRelH relativeFrom="margin">
+              <wp14:pctWidth>0</wp14:pctWidth>
+            </wp14:sizeRelH>
+            <wp14:sizeRelV relativeFrom="margin">
+              <wp14:pctHeight>0</wp14:pctHeight>
+            </wp14:sizeRelV>
+          </wp:anchor>
+        </w:drawing>
+      </w:r>
     </w:p>
     <w:p>
       <w:pPr>
@@ -5009,6 +5507,248 @@
           <w:szCs w:val="24"/>
         </w:rPr>
       </w:pPr>
+    </w:p>
+    <w:p>
+      <w:pPr>
+        <w:jc w:val="center"/>
+        <w:rPr>
+          <w:b/>
+          <w:sz w:val="24"/>
+          <w:szCs w:val="24"/>
+        </w:rPr>
+      </w:pPr>
+    </w:p>
+    <w:p>
+      <w:pPr>
+        <w:jc w:val="center"/>
+        <w:rPr>
+          <w:b/>
+          <w:sz w:val="24"/>
+          <w:szCs w:val="24"/>
+        </w:rPr>
+      </w:pPr>
+    </w:p>
+    <w:p>
+      <w:pPr>
+        <w:jc w:val="center"/>
+        <w:rPr>
+          <w:b/>
+          <w:sz w:val="24"/>
+          <w:szCs w:val="24"/>
+        </w:rPr>
+      </w:pPr>
+    </w:p>
+    <w:p>
+      <w:pPr>
+        <w:jc w:val="center"/>
+        <w:rPr>
+          <w:b/>
+          <w:sz w:val="24"/>
+          <w:szCs w:val="24"/>
+        </w:rPr>
+      </w:pPr>
+    </w:p>
+    <w:p>
+      <w:pPr>
+        <w:jc w:val="center"/>
+        <w:rPr>
+          <w:b/>
+          <w:sz w:val="24"/>
+          <w:szCs w:val="24"/>
+        </w:rPr>
+      </w:pPr>
+    </w:p>
+    <w:p>
+      <w:pPr>
+        <w:jc w:val="center"/>
+        <w:rPr>
+          <w:b/>
+          <w:sz w:val="24"/>
+          <w:szCs w:val="24"/>
+        </w:rPr>
+      </w:pPr>
+    </w:p>
+    <w:p>
+      <w:pPr>
+        <w:jc w:val="center"/>
+        <w:rPr>
+          <w:b/>
+          <w:sz w:val="24"/>
+          <w:szCs w:val="24"/>
+        </w:rPr>
+      </w:pPr>
+    </w:p>
+    <w:p>
+      <w:pPr>
+        <w:jc w:val="center"/>
+        <w:rPr>
+          <w:b/>
+          <w:sz w:val="24"/>
+          <w:szCs w:val="24"/>
+        </w:rPr>
+      </w:pPr>
+    </w:p>
+    <w:p>
+      <w:pPr>
+        <w:jc w:val="center"/>
+        <w:rPr>
+          <w:b/>
+          <w:sz w:val="24"/>
+          <w:szCs w:val="24"/>
+        </w:rPr>
+      </w:pPr>
+    </w:p>
+    <w:p>
+      <w:pPr>
+        <w:jc w:val="center"/>
+        <w:rPr>
+          <w:b/>
+          <w:sz w:val="24"/>
+          <w:szCs w:val="24"/>
+        </w:rPr>
+      </w:pPr>
+    </w:p>
+    <w:p>
+      <w:pPr>
+        <w:jc w:val="center"/>
+        <w:rPr>
+          <w:b/>
+          <w:sz w:val="24"/>
+          <w:szCs w:val="24"/>
+        </w:rPr>
+      </w:pPr>
+    </w:p>
+    <w:p>
+      <w:pPr>
+        <w:jc w:val="center"/>
+        <w:rPr>
+          <w:b/>
+          <w:sz w:val="24"/>
+          <w:szCs w:val="24"/>
+        </w:rPr>
+      </w:pPr>
+    </w:p>
+    <w:p>
+      <w:pPr>
+        <w:jc w:val="center"/>
+        <w:rPr>
+          <w:b/>
+          <w:sz w:val="24"/>
+          <w:szCs w:val="24"/>
+        </w:rPr>
+      </w:pPr>
+    </w:p>
+    <w:p>
+      <w:pPr>
+        <w:jc w:val="center"/>
+        <w:rPr>
+          <w:b/>
+          <w:sz w:val="24"/>
+          <w:szCs w:val="24"/>
+        </w:rPr>
+      </w:pPr>
+    </w:p>
+    <w:p>
+      <w:pPr>
+        <w:jc w:val="center"/>
+        <w:rPr>
+          <w:b/>
+          <w:sz w:val="24"/>
+          <w:szCs w:val="24"/>
+        </w:rPr>
+      </w:pPr>
+    </w:p>
+    <w:p>
+      <w:pPr>
+        <w:jc w:val="center"/>
+        <w:rPr>
+          <w:b/>
+          <w:sz w:val="24"/>
+          <w:szCs w:val="24"/>
+        </w:rPr>
+      </w:pPr>
+    </w:p>
+    <w:p>
+      <w:pPr>
+        <w:jc w:val="center"/>
+        <w:rPr>
+          <w:b/>
+          <w:sz w:val="24"/>
+          <w:szCs w:val="24"/>
+        </w:rPr>
+      </w:pPr>
+    </w:p>
+    <w:p>
+      <w:pPr>
+        <w:jc w:val="center"/>
+        <w:rPr>
+          <w:b/>
+          <w:sz w:val="24"/>
+          <w:szCs w:val="24"/>
+        </w:rPr>
+      </w:pPr>
+      <w:r>
+        <w:rPr>
+          <w:b/>
+          <w:sz w:val="24"/>
+          <w:szCs w:val="24"/>
+        </w:rPr>
+        <w:drawing>
+          <wp:anchor distT="0" distB="0" distL="114300" distR="114300" simplePos="0" relativeHeight="251676672" behindDoc="0" locked="0" layoutInCell="1" allowOverlap="1" wp14:anchorId="4DF68073" wp14:editId="764B3276">
+            <wp:simplePos x="0" y="0"/>
+            <wp:positionH relativeFrom="margin">
+              <wp:align>right</wp:align>
+            </wp:positionH>
+            <wp:positionV relativeFrom="margin">
+              <wp:posOffset>4038138</wp:posOffset>
+            </wp:positionV>
+            <wp:extent cx="5261610" cy="3115310"/>
+            <wp:effectExtent l="0" t="0" r="0" b="8890"/>
+            <wp:wrapSquare wrapText="bothSides"/>
+            <wp:docPr id="204722622" name="Imagen 1"/>
+            <wp:cNvGraphicFramePr>
+              <a:graphicFrameLocks xmlns:a="http://schemas.openxmlformats.org/drawingml/2006/main" noChangeAspect="1"/>
+            </wp:cNvGraphicFramePr>
+            <a:graphic xmlns:a="http://schemas.openxmlformats.org/drawingml/2006/main">
+              <a:graphicData uri="http://schemas.openxmlformats.org/drawingml/2006/picture">
+                <pic:pic xmlns:pic="http://schemas.openxmlformats.org/drawingml/2006/picture">
+                  <pic:nvPicPr>
+                    <pic:cNvPr id="204722622" name=""/>
+                    <pic:cNvPicPr/>
+                  </pic:nvPicPr>
+                  <pic:blipFill>
+                    <a:blip r:embed="rId21">
+                      <a:extLst>
+                        <a:ext uri="{28A0092B-C50C-407E-A947-70E740481C1C}">
+                          <a14:useLocalDpi xmlns:a14="http://schemas.microsoft.com/office/drawing/2010/main" val="0"/>
+                        </a:ext>
+                      </a:extLst>
+                    </a:blip>
+                    <a:stretch>
+                      <a:fillRect/>
+                    </a:stretch>
+                  </pic:blipFill>
+                  <pic:spPr>
+                    <a:xfrm>
+                      <a:off x="0" y="0"/>
+                      <a:ext cx="5261610" cy="3115310"/>
+                    </a:xfrm>
+                    <a:prstGeom prst="rect">
+                      <a:avLst/>
+                    </a:prstGeom>
+                  </pic:spPr>
+                </pic:pic>
+              </a:graphicData>
+            </a:graphic>
+            <wp14:sizeRelH relativeFrom="margin">
+              <wp14:pctWidth>0</wp14:pctWidth>
+            </wp14:sizeRelH>
+            <wp14:sizeRelV relativeFrom="margin">
+              <wp14:pctHeight>0</wp14:pctHeight>
+            </wp14:sizeRelV>
+          </wp:anchor>
+        </w:drawing>
+      </w:r>
     </w:p>
     <w:p>
       <w:pPr>

</xml_diff>